<commit_message>
Changed charge_button_dict to set_plea in ChargesGrid.
</commit_message>
<xml_diff>
--- a/resources/Saved/21CRB00615_Crim_Traffic Judgment Entry.docx
+++ b/resources/Saved/21CRB00615_Crim_Traffic Judgment Entry.docx
@@ -484,7 +484,6 @@
         <w:jc w:val="center"/>
         <w:rPr>
           <w:rFonts w:ascii="Palatino Linotype" w:hAnsi="Palatino Linotype"/>
-          <w:bCs/>
           <w:sz w:val="20"/>
           <w:szCs w:val="20"/>
         </w:rPr>
@@ -498,40 +497,7 @@
           <w:szCs w:val="20"/>
           <w:u w:val="single"/>
         </w:rPr>
-        <w:t>MAGISTRATE</w:t>
-      </w:r>
-      <w:r>
-        <w:rPr>
-          <w:rFonts w:ascii="Palatino Linotype" w:hAnsi="Palatino Linotype"/>
-          <w:b/>
-          <w:bCs/>
-          <w:sz w:val="20"/>
-          <w:szCs w:val="20"/>
-          <w:u w:val="single"/>
-        </w:rPr>
-        <w:t>’S</w:t>
-      </w:r>
-      <w:r>
-        <w:rPr>
-          <w:rFonts w:ascii="Palatino Linotype" w:hAnsi="Palatino Linotype"/>
-          <w:b/>
-          <w:bCs/>
-          <w:sz w:val="20"/>
-          <w:szCs w:val="20"/>
-          <w:u w:val="single"/>
-        </w:rPr>
-        <w:t xml:space="preserve"> </w:t>
-      </w:r>
-      <w:r>
-        <w:rPr>
-          <w:rFonts w:ascii="Palatino Linotype" w:hAnsi="Palatino Linotype"/>
-          <w:b/>
-          <w:bCs/>
-          <w:sz w:val="20"/>
-          <w:szCs w:val="20"/>
-          <w:u w:val="single"/>
-        </w:rPr>
-        <w:t xml:space="preserve">DECISION</w:t>
+        <w:t>FINAL JUDGMENT ENTRY</w:t>
       </w:r>
     </w:p>
     <w:p>
@@ -553,14 +519,6 @@
         </w:rPr>
         <w:t xml:space="preserve"/>
       </w:r>
-      <w:r>
-        <w:rPr>
-          <w:rFonts w:ascii="Palatino Linotype" w:hAnsi="Palatino Linotype"/>
-          <w:sz w:val="20"/>
-          <w:szCs w:val="20"/>
-        </w:rPr>
-        <w:tab/>
-      </w:r>
     </w:p>
     <w:p>
       <w:pPr>
@@ -657,7 +615,7 @@
           <w:sz w:val="20"/>
           <w:szCs w:val="20"/>
         </w:rPr>
-        <w:t xml:space="preserve">Defendant was represented by John Celebrezze, Public Defender. </w:t>
+        <w:t xml:space="preserve">Defendant was represented by John Celebrezze</w:t>
       </w:r>
       <w:r>
         <w:rPr>
@@ -666,7 +624,7 @@
           <w:sz w:val="20"/>
           <w:szCs w:val="20"/>
         </w:rPr>
-        <w:t xml:space="preserve">Counsel for the State of Ohio made a motion to amend the cha</w:t>
+        <w:t xml:space="preserve">,</w:t>
       </w:r>
       <w:r>
         <w:rPr>
@@ -675,7 +633,7 @@
           <w:sz w:val="20"/>
           <w:szCs w:val="20"/>
         </w:rPr>
-        <w:t xml:space="preserve">rge(s) in the case.</w:t>
+        <w:t xml:space="preserve"> Public Defender.</w:t>
       </w:r>
       <w:r>
         <w:rPr>
@@ -684,7 +642,7 @@
           <w:sz w:val="20"/>
           <w:szCs w:val="20"/>
         </w:rPr>
-        <w:t xml:space="preserve"> The Court found the amendment did not alter the name or identi</w:t>
+        <w:t xml:space="preserve"> </w:t>
       </w:r>
       <w:r>
         <w:rPr>
@@ -693,43 +651,7 @@
           <w:sz w:val="20"/>
           <w:szCs w:val="20"/>
         </w:rPr>
-        <w:t xml:space="preserve">t</w:t>
-      </w:r>
-      <w:r>
-        <w:rPr>
-          <w:rFonts w:ascii="Palatino Linotype" w:hAnsi="Palatino Linotype"/>
-          <w:bCs/>
-          <w:sz w:val="20"/>
-          <w:szCs w:val="20"/>
-        </w:rPr>
-        <w:t xml:space="preserve">y of the offense and the motion is Granted.</w:t>
-      </w:r>
-      <w:r>
-        <w:rPr>
-          <w:rFonts w:ascii="Palatino Linotype" w:hAnsi="Palatino Linotype"/>
-          <w:bCs/>
-          <w:sz w:val="20"/>
-          <w:szCs w:val="20"/>
-        </w:rPr>
-        <w:t xml:space="preserve"> The charge(s) of Driving Under Suspension</w:t>
-      </w:r>
-      <w:r>
-        <w:rPr>
-          <w:rFonts w:ascii="Palatino Linotype" w:hAnsi="Palatino Linotype"/>
-          <w:bCs/>
-          <w:sz w:val="20"/>
-          <w:szCs w:val="20"/>
-        </w:rPr>
-        <w:t xml:space="preserve"> </w:t>
-      </w:r>
-      <w:r>
-        <w:rPr>
-          <w:rFonts w:ascii="Palatino Linotype" w:hAnsi="Palatino Linotype"/>
-          <w:bCs/>
-          <w:sz w:val="20"/>
-          <w:szCs w:val="20"/>
-        </w:rPr>
-        <w:t xml:space="preserve">is amended to Disorderly Conduct - Persistent.</w:t>
+        <w:t xml:space="preserve"/>
       </w:r>
       <w:r>
         <w:rPr>
@@ -891,18 +813,9 @@
         </w:rPr>
         <w:t xml:space="preserve"/>
       </w:r>
-      <w:r>
-        <w:rPr>
-          <w:rFonts w:ascii="Palatino Linotype" w:hAnsi="Palatino Linotype"/>
-          <w:sz w:val="20"/>
-          <w:szCs w:val="20"/>
-        </w:rPr>
-        <w:t xml:space="preserve"/>
-      </w:r>
     </w:p>
     <w:p>
       <w:pPr>
-        <w:jc w:val="both"/>
         <w:rPr>
           <w:rFonts w:ascii="Palatino Linotype" w:hAnsi="Palatino Linotype"/>
           <w:sz w:val="20"/>
@@ -918,10 +831,8 @@
         <w:tblLook w:val="04A0" w:firstRow="1" w:lastRow="0" w:firstColumn="1" w:lastColumn="0" w:noHBand="0" w:noVBand="1"/>
       </w:tblPr>
       <w:tblGrid>
-        <w:gridCol w:w="2182"/>
-        <w:gridCol w:w="1559"/>
-        <w:gridCol w:w="3289"/>
-        <w:gridCol w:w="1632"/>
+        <w:gridCol w:w="4261"/>
+        <w:gridCol w:w="4019"/>
       </w:tblGrid>
       <w:tr>
         <w:trPr>
@@ -929,7 +840,7 @@
         </w:trPr>
         <w:tc>
           <w:tcPr>
-            <w:tcW w:w="2182" w:type="dxa"/>
+            <w:tcW w:w="1801" w:type="dxa"/>
           </w:tcPr>
           <w:p>
             <w:pPr>
@@ -999,14 +910,18 @@
                 <w:sz w:val="20"/>
                 <w:szCs w:val="20"/>
               </w:rPr>
-              <w:lastRenderedPageBreak/>
               <w:t xml:space="preserve">Obstruct Official Business</w:t>
             </w:r>
           </w:p>
         </w:tc>
+      </w:tr>
+      <w:tr>
+        <w:trPr>
+          <w:jc w:val="center"/>
+        </w:trPr>
         <w:tc>
           <w:tcPr>
-            <w:tcW w:w="3289" w:type="dxa"/>
+            <w:tcW w:w="1801" w:type="dxa"/>
           </w:tcPr>
           <w:p>
             <w:pPr>
@@ -1039,88 +954,6 @@
                 <w:szCs w:val="20"/>
               </w:rPr>
               <w:lastRenderedPageBreak/>
-              <w:t xml:space="preserve">Driving Under Suspension - AMENDED to Disorderly Conduct - Persistent</w:t>
-            </w:r>
-          </w:p>
-        </w:tc>
-        <w:tc>
-          <w:tcPr>
-            <w:tcW w:w="3289" w:type="dxa"/>
-          </w:tcPr>
-          <w:p>
-            <w:pPr>
-              <w:tabs>
-                <w:tab w:val="left" w:pos="-1080"/>
-                <w:tab w:val="left" w:pos="-720"/>
-                <w:tab w:val="left" w:pos="0"/>
-                <w:tab w:val="left" w:pos="720"/>
-                <w:tab w:val="left" w:pos="1440"/>
-                <w:tab w:val="left" w:pos="2160"/>
-                <w:tab w:val="left" w:pos="2880"/>
-                <w:tab w:val="left" w:pos="3600"/>
-                <w:tab w:val="left" w:pos="4320"/>
-                <w:tab w:val="left" w:pos="4680"/>
-              </w:tabs>
-              <w:rPr>
-                <w:rFonts w:ascii="Palatino Linotype" w:hAnsi="Palatino Linotype"/>
-                <w:b/>
-                <w:bCs/>
-                <w:sz w:val="20"/>
-                <w:szCs w:val="20"/>
-              </w:rPr>
-            </w:pPr>
-            <w:r>
-              <w:rPr>
-                <w:rFonts w:ascii="Palatino Linotype" w:hAnsi="Palatino Linotype"/>
-                <w:b/>
-                <w:bCs/>
-                <w:sz w:val="20"/>
-                <w:szCs w:val="20"/>
-              </w:rPr>
-              <w:lastRenderedPageBreak/>
-              <w:t xml:space="preserve">Criminal Mischief - Victim is Family or Household Member</w:t>
-            </w:r>
-          </w:p>
-        </w:tc>
-      </w:tr>
-      <w:tr>
-        <w:trPr>
-          <w:jc w:val="center"/>
-        </w:trPr>
-        <w:tc>
-          <w:tcPr>
-            <w:tcW w:w="2182" w:type="dxa"/>
-          </w:tcPr>
-          <w:p>
-            <w:pPr>
-              <w:tabs>
-                <w:tab w:val="left" w:pos="-1080"/>
-                <w:tab w:val="left" w:pos="-720"/>
-                <w:tab w:val="left" w:pos="0"/>
-                <w:tab w:val="left" w:pos="720"/>
-                <w:tab w:val="left" w:pos="1440"/>
-                <w:tab w:val="left" w:pos="2160"/>
-                <w:tab w:val="left" w:pos="2880"/>
-                <w:tab w:val="left" w:pos="3600"/>
-                <w:tab w:val="left" w:pos="4320"/>
-                <w:tab w:val="left" w:pos="4680"/>
-              </w:tabs>
-              <w:rPr>
-                <w:rFonts w:ascii="Palatino Linotype" w:hAnsi="Palatino Linotype"/>
-                <w:b/>
-                <w:bCs/>
-                <w:sz w:val="20"/>
-                <w:szCs w:val="20"/>
-              </w:rPr>
-            </w:pPr>
-            <w:r>
-              <w:rPr>
-                <w:rFonts w:ascii="Palatino Linotype" w:hAnsi="Palatino Linotype"/>
-                <w:b/>
-                <w:bCs/>
-                <w:sz w:val="20"/>
-                <w:szCs w:val="20"/>
-              </w:rPr>
               <w:t>Statute/Ord.</w:t>
             </w:r>
           </w:p>
@@ -1163,82 +996,6 @@
             </w:r>
           </w:p>
         </w:tc>
-        <w:tc>
-          <w:tcPr>
-            <w:tcW w:w="3289" w:type="dxa"/>
-          </w:tcPr>
-          <w:p>
-            <w:pPr>
-              <w:tabs>
-                <w:tab w:val="left" w:pos="-1080"/>
-                <w:tab w:val="left" w:pos="-720"/>
-                <w:tab w:val="left" w:pos="0"/>
-                <w:tab w:val="left" w:pos="720"/>
-                <w:tab w:val="left" w:pos="1440"/>
-                <w:tab w:val="left" w:pos="2160"/>
-                <w:tab w:val="left" w:pos="2880"/>
-                <w:tab w:val="left" w:pos="3600"/>
-                <w:tab w:val="left" w:pos="4320"/>
-                <w:tab w:val="left" w:pos="4680"/>
-              </w:tabs>
-              <w:rPr>
-                <w:rFonts w:ascii="Palatino Linotype" w:hAnsi="Palatino Linotype"/>
-                <w:b/>
-                <w:bCs/>
-                <w:sz w:val="20"/>
-                <w:szCs w:val="20"/>
-              </w:rPr>
-            </w:pPr>
-            <w:r>
-              <w:rPr>
-                <w:rFonts w:ascii="Palatino Linotype" w:hAnsi="Palatino Linotype"/>
-                <w:b/>
-                <w:bCs/>
-                <w:sz w:val="20"/>
-                <w:szCs w:val="20"/>
-              </w:rPr>
-              <w:t xml:space="preserve">2917.11(A)(1)</w:t>
-            </w:r>
-          </w:p>
-        </w:tc>
-        <w:tc>
-          <w:tcPr>
-            <w:tcW w:w="3289" w:type="dxa"/>
-          </w:tcPr>
-          <w:p>
-            <w:pPr>
-              <w:tabs>
-                <w:tab w:val="left" w:pos="-1080"/>
-                <w:tab w:val="left" w:pos="-720"/>
-                <w:tab w:val="left" w:pos="0"/>
-                <w:tab w:val="left" w:pos="720"/>
-                <w:tab w:val="left" w:pos="1440"/>
-                <w:tab w:val="left" w:pos="2160"/>
-                <w:tab w:val="left" w:pos="2880"/>
-                <w:tab w:val="left" w:pos="3600"/>
-                <w:tab w:val="left" w:pos="4320"/>
-                <w:tab w:val="left" w:pos="4680"/>
-              </w:tabs>
-              <w:rPr>
-                <w:rFonts w:ascii="Palatino Linotype" w:hAnsi="Palatino Linotype"/>
-                <w:b/>
-                <w:bCs/>
-                <w:sz w:val="20"/>
-                <w:szCs w:val="20"/>
-              </w:rPr>
-            </w:pPr>
-            <w:r>
-              <w:rPr>
-                <w:rFonts w:ascii="Palatino Linotype" w:hAnsi="Palatino Linotype"/>
-                <w:b/>
-                <w:bCs/>
-                <w:sz w:val="20"/>
-                <w:szCs w:val="20"/>
-              </w:rPr>
-              <w:t xml:space="preserve">2909.07**</w:t>
-            </w:r>
-          </w:p>
-        </w:tc>
       </w:tr>
       <w:tr>
         <w:trPr>
@@ -1246,7 +1003,7 @@
         </w:trPr>
         <w:tc>
           <w:tcPr>
-            <w:tcW w:w="2182" w:type="dxa"/>
+            <w:tcW w:w="1801" w:type="dxa"/>
           </w:tcPr>
           <w:p>
             <w:pPr>
@@ -1320,82 +1077,6 @@
             </w:r>
           </w:p>
         </w:tc>
-        <w:tc>
-          <w:tcPr>
-            <w:tcW w:w="3289" w:type="dxa"/>
-          </w:tcPr>
-          <w:p>
-            <w:pPr>
-              <w:tabs>
-                <w:tab w:val="left" w:pos="-1080"/>
-                <w:tab w:val="left" w:pos="-720"/>
-                <w:tab w:val="left" w:pos="0"/>
-                <w:tab w:val="left" w:pos="720"/>
-                <w:tab w:val="left" w:pos="1440"/>
-                <w:tab w:val="left" w:pos="2160"/>
-                <w:tab w:val="left" w:pos="2880"/>
-                <w:tab w:val="left" w:pos="3600"/>
-                <w:tab w:val="left" w:pos="4320"/>
-                <w:tab w:val="left" w:pos="4680"/>
-              </w:tabs>
-              <w:rPr>
-                <w:rFonts w:ascii="Palatino Linotype" w:hAnsi="Palatino Linotype"/>
-                <w:b/>
-                <w:bCs/>
-                <w:sz w:val="20"/>
-                <w:szCs w:val="20"/>
-              </w:rPr>
-            </w:pPr>
-            <w:r>
-              <w:rPr>
-                <w:rFonts w:ascii="Palatino Linotype" w:hAnsi="Palatino Linotype"/>
-                <w:b/>
-                <w:bCs/>
-                <w:sz w:val="20"/>
-                <w:szCs w:val="20"/>
-              </w:rPr>
-              <w:t xml:space="preserve">M4</w:t>
-            </w:r>
-          </w:p>
-        </w:tc>
-        <w:tc>
-          <w:tcPr>
-            <w:tcW w:w="3289" w:type="dxa"/>
-          </w:tcPr>
-          <w:p>
-            <w:pPr>
-              <w:tabs>
-                <w:tab w:val="left" w:pos="-1080"/>
-                <w:tab w:val="left" w:pos="-720"/>
-                <w:tab w:val="left" w:pos="0"/>
-                <w:tab w:val="left" w:pos="720"/>
-                <w:tab w:val="left" w:pos="1440"/>
-                <w:tab w:val="left" w:pos="2160"/>
-                <w:tab w:val="left" w:pos="2880"/>
-                <w:tab w:val="left" w:pos="3600"/>
-                <w:tab w:val="left" w:pos="4320"/>
-                <w:tab w:val="left" w:pos="4680"/>
-              </w:tabs>
-              <w:rPr>
-                <w:rFonts w:ascii="Palatino Linotype" w:hAnsi="Palatino Linotype"/>
-                <w:b/>
-                <w:bCs/>
-                <w:sz w:val="20"/>
-                <w:szCs w:val="20"/>
-              </w:rPr>
-            </w:pPr>
-            <w:r>
-              <w:rPr>
-                <w:rFonts w:ascii="Palatino Linotype" w:hAnsi="Palatino Linotype"/>
-                <w:b/>
-                <w:bCs/>
-                <w:sz w:val="20"/>
-                <w:szCs w:val="20"/>
-              </w:rPr>
-              <w:t xml:space="preserve">M3</w:t>
-            </w:r>
-          </w:p>
-        </w:tc>
       </w:tr>
       <w:tr>
         <w:trPr>
@@ -1403,7 +1084,7 @@
         </w:trPr>
         <w:tc>
           <w:tcPr>
-            <w:tcW w:w="2182" w:type="dxa"/>
+            <w:tcW w:w="1801" w:type="dxa"/>
           </w:tcPr>
           <w:p>
             <w:pPr>
@@ -1477,82 +1158,6 @@
             </w:r>
           </w:p>
         </w:tc>
-        <w:tc>
-          <w:tcPr>
-            <w:tcW w:w="3289" w:type="dxa"/>
-          </w:tcPr>
-          <w:p>
-            <w:pPr>
-              <w:tabs>
-                <w:tab w:val="left" w:pos="-1080"/>
-                <w:tab w:val="left" w:pos="-720"/>
-                <w:tab w:val="left" w:pos="0"/>
-                <w:tab w:val="left" w:pos="720"/>
-                <w:tab w:val="left" w:pos="1440"/>
-                <w:tab w:val="left" w:pos="2160"/>
-                <w:tab w:val="left" w:pos="2880"/>
-                <w:tab w:val="left" w:pos="3600"/>
-                <w:tab w:val="left" w:pos="4320"/>
-                <w:tab w:val="left" w:pos="4680"/>
-              </w:tabs>
-              <w:rPr>
-                <w:rFonts w:ascii="Palatino Linotype" w:hAnsi="Palatino Linotype"/>
-                <w:b/>
-                <w:bCs/>
-                <w:sz w:val="20"/>
-                <w:szCs w:val="20"/>
-              </w:rPr>
-            </w:pPr>
-            <w:r>
-              <w:rPr>
-                <w:rFonts w:ascii="Palatino Linotype" w:hAnsi="Palatino Linotype"/>
-                <w:b/>
-                <w:bCs/>
-                <w:sz w:val="20"/>
-                <w:szCs w:val="20"/>
-              </w:rPr>
-              <w:t xml:space="preserve">No Contest</w:t>
-            </w:r>
-          </w:p>
-        </w:tc>
-        <w:tc>
-          <w:tcPr>
-            <w:tcW w:w="3289" w:type="dxa"/>
-          </w:tcPr>
-          <w:p>
-            <w:pPr>
-              <w:tabs>
-                <w:tab w:val="left" w:pos="-1080"/>
-                <w:tab w:val="left" w:pos="-720"/>
-                <w:tab w:val="left" w:pos="0"/>
-                <w:tab w:val="left" w:pos="720"/>
-                <w:tab w:val="left" w:pos="1440"/>
-                <w:tab w:val="left" w:pos="2160"/>
-                <w:tab w:val="left" w:pos="2880"/>
-                <w:tab w:val="left" w:pos="3600"/>
-                <w:tab w:val="left" w:pos="4320"/>
-                <w:tab w:val="left" w:pos="4680"/>
-              </w:tabs>
-              <w:rPr>
-                <w:rFonts w:ascii="Palatino Linotype" w:hAnsi="Palatino Linotype"/>
-                <w:b/>
-                <w:bCs/>
-                <w:sz w:val="20"/>
-                <w:szCs w:val="20"/>
-              </w:rPr>
-            </w:pPr>
-            <w:r>
-              <w:rPr>
-                <w:rFonts w:ascii="Palatino Linotype" w:hAnsi="Palatino Linotype"/>
-                <w:b/>
-                <w:bCs/>
-                <w:sz w:val="20"/>
-                <w:szCs w:val="20"/>
-              </w:rPr>
-              <w:t xml:space="preserve">No Contest</w:t>
-            </w:r>
-          </w:p>
-        </w:tc>
       </w:tr>
       <w:tr>
         <w:trPr>
@@ -1560,7 +1165,7 @@
         </w:trPr>
         <w:tc>
           <w:tcPr>
-            <w:tcW w:w="2182" w:type="dxa"/>
+            <w:tcW w:w="1801" w:type="dxa"/>
           </w:tcPr>
           <w:p>
             <w:pPr>
@@ -1630,83 +1235,7 @@
                 <w:sz w:val="20"/>
                 <w:szCs w:val="20"/>
               </w:rPr>
-              <w:t xml:space="preserve">Guilty</w:t>
-            </w:r>
-          </w:p>
-        </w:tc>
-        <w:tc>
-          <w:tcPr>
-            <w:tcW w:w="3289" w:type="dxa"/>
-          </w:tcPr>
-          <w:p>
-            <w:pPr>
-              <w:tabs>
-                <w:tab w:val="left" w:pos="-1080"/>
-                <w:tab w:val="left" w:pos="-720"/>
-                <w:tab w:val="left" w:pos="0"/>
-                <w:tab w:val="left" w:pos="720"/>
-                <w:tab w:val="left" w:pos="1440"/>
-                <w:tab w:val="left" w:pos="2160"/>
-                <w:tab w:val="left" w:pos="2880"/>
-                <w:tab w:val="left" w:pos="3600"/>
-                <w:tab w:val="left" w:pos="4320"/>
-                <w:tab w:val="left" w:pos="4680"/>
-              </w:tabs>
-              <w:rPr>
-                <w:rFonts w:ascii="Palatino Linotype" w:hAnsi="Palatino Linotype"/>
-                <w:b/>
-                <w:bCs/>
-                <w:sz w:val="20"/>
-                <w:szCs w:val="20"/>
-              </w:rPr>
-            </w:pPr>
-            <w:r>
-              <w:rPr>
-                <w:rFonts w:ascii="Palatino Linotype" w:hAnsi="Palatino Linotype"/>
-                <w:b/>
-                <w:bCs/>
-                <w:sz w:val="20"/>
-                <w:szCs w:val="20"/>
-              </w:rPr>
-              <w:t xml:space="preserve">Guilty</w:t>
-            </w:r>
-          </w:p>
-        </w:tc>
-        <w:tc>
-          <w:tcPr>
-            <w:tcW w:w="3289" w:type="dxa"/>
-          </w:tcPr>
-          <w:p>
-            <w:pPr>
-              <w:tabs>
-                <w:tab w:val="left" w:pos="-1080"/>
-                <w:tab w:val="left" w:pos="-720"/>
-                <w:tab w:val="left" w:pos="0"/>
-                <w:tab w:val="left" w:pos="720"/>
-                <w:tab w:val="left" w:pos="1440"/>
-                <w:tab w:val="left" w:pos="2160"/>
-                <w:tab w:val="left" w:pos="2880"/>
-                <w:tab w:val="left" w:pos="3600"/>
-                <w:tab w:val="left" w:pos="4320"/>
-                <w:tab w:val="left" w:pos="4680"/>
-              </w:tabs>
-              <w:rPr>
-                <w:rFonts w:ascii="Palatino Linotype" w:hAnsi="Palatino Linotype"/>
-                <w:b/>
-                <w:bCs/>
-                <w:sz w:val="20"/>
-                <w:szCs w:val="20"/>
-              </w:rPr>
-            </w:pPr>
-            <w:r>
-              <w:rPr>
-                <w:rFonts w:ascii="Palatino Linotype" w:hAnsi="Palatino Linotype"/>
-                <w:b/>
-                <w:bCs/>
-                <w:sz w:val="20"/>
-                <w:szCs w:val="20"/>
-              </w:rPr>
-              <w:t xml:space="preserve">Guilty</w:t>
+              <w:t xml:space="preserve">Guilty - Allied Offense</w:t>
             </w:r>
           </w:p>
         </w:tc>
@@ -1717,7 +1246,7 @@
         </w:trPr>
         <w:tc>
           <w:tcPr>
-            <w:tcW w:w="2182" w:type="dxa"/>
+            <w:tcW w:w="1801" w:type="dxa"/>
           </w:tcPr>
           <w:p>
             <w:pPr>
@@ -1791,82 +1320,6 @@
             </w:r>
           </w:p>
         </w:tc>
-        <w:tc>
-          <w:tcPr>
-            <w:tcW w:w="3289" w:type="dxa"/>
-          </w:tcPr>
-          <w:p>
-            <w:pPr>
-              <w:tabs>
-                <w:tab w:val="left" w:pos="-1080"/>
-                <w:tab w:val="left" w:pos="-720"/>
-                <w:tab w:val="left" w:pos="0"/>
-                <w:tab w:val="left" w:pos="720"/>
-                <w:tab w:val="left" w:pos="1440"/>
-                <w:tab w:val="left" w:pos="2160"/>
-                <w:tab w:val="left" w:pos="2880"/>
-                <w:tab w:val="left" w:pos="3600"/>
-                <w:tab w:val="left" w:pos="4320"/>
-                <w:tab w:val="left" w:pos="4680"/>
-              </w:tabs>
-              <w:rPr>
-                <w:rFonts w:ascii="Palatino Linotype" w:hAnsi="Palatino Linotype"/>
-                <w:b/>
-                <w:bCs/>
-                <w:sz w:val="20"/>
-                <w:szCs w:val="20"/>
-              </w:rPr>
-            </w:pPr>
-            <w:r>
-              <w:rPr>
-                <w:rFonts w:ascii="Palatino Linotype" w:hAnsi="Palatino Linotype"/>
-                <w:b/>
-                <w:bCs/>
-                <w:sz w:val="20"/>
-                <w:szCs w:val="20"/>
-              </w:rPr>
-              <w:t xml:space="preserve">$ 0</w:t>
-            </w:r>
-          </w:p>
-        </w:tc>
-        <w:tc>
-          <w:tcPr>
-            <w:tcW w:w="3289" w:type="dxa"/>
-          </w:tcPr>
-          <w:p>
-            <w:pPr>
-              <w:tabs>
-                <w:tab w:val="left" w:pos="-1080"/>
-                <w:tab w:val="left" w:pos="-720"/>
-                <w:tab w:val="left" w:pos="0"/>
-                <w:tab w:val="left" w:pos="720"/>
-                <w:tab w:val="left" w:pos="1440"/>
-                <w:tab w:val="left" w:pos="2160"/>
-                <w:tab w:val="left" w:pos="2880"/>
-                <w:tab w:val="left" w:pos="3600"/>
-                <w:tab w:val="left" w:pos="4320"/>
-                <w:tab w:val="left" w:pos="4680"/>
-              </w:tabs>
-              <w:rPr>
-                <w:rFonts w:ascii="Palatino Linotype" w:hAnsi="Palatino Linotype"/>
-                <w:b/>
-                <w:bCs/>
-                <w:sz w:val="20"/>
-                <w:szCs w:val="20"/>
-              </w:rPr>
-            </w:pPr>
-            <w:r>
-              <w:rPr>
-                <w:rFonts w:ascii="Palatino Linotype" w:hAnsi="Palatino Linotype"/>
-                <w:b/>
-                <w:bCs/>
-                <w:sz w:val="20"/>
-                <w:szCs w:val="20"/>
-              </w:rPr>
-              <w:t xml:space="preserve">$ 0</w:t>
-            </w:r>
-          </w:p>
-        </w:tc>
       </w:tr>
       <w:tr>
         <w:trPr>
@@ -1874,7 +1327,7 @@
         </w:trPr>
         <w:tc>
           <w:tcPr>
-            <w:tcW w:w="2182" w:type="dxa"/>
+            <w:tcW w:w="1801" w:type="dxa"/>
           </w:tcPr>
           <w:p>
             <w:pPr>
@@ -1968,467 +1421,20 @@
             </w:r>
           </w:p>
         </w:tc>
-        <w:tc>
-          <w:tcPr>
-            <w:tcW w:w="3289" w:type="dxa"/>
-          </w:tcPr>
-          <w:p>
-            <w:pPr>
-              <w:tabs>
-                <w:tab w:val="left" w:pos="-1080"/>
-                <w:tab w:val="left" w:pos="-720"/>
-                <w:tab w:val="left" w:pos="0"/>
-                <w:tab w:val="left" w:pos="720"/>
-                <w:tab w:val="left" w:pos="1440"/>
-                <w:tab w:val="left" w:pos="2160"/>
-                <w:tab w:val="left" w:pos="2880"/>
-                <w:tab w:val="left" w:pos="3600"/>
-                <w:tab w:val="left" w:pos="4320"/>
-                <w:tab w:val="left" w:pos="4680"/>
-              </w:tabs>
-              <w:rPr>
-                <w:rFonts w:ascii="Palatino Linotype" w:hAnsi="Palatino Linotype"/>
-                <w:b/>
-                <w:bCs/>
-                <w:sz w:val="20"/>
-                <w:szCs w:val="20"/>
-              </w:rPr>
-            </w:pPr>
-            <w:r>
-              <w:rPr>
-                <w:rFonts w:ascii="Palatino Linotype" w:hAnsi="Palatino Linotype"/>
-                <w:b/>
-                <w:bCs/>
-                <w:sz w:val="20"/>
-                <w:szCs w:val="20"/>
-              </w:rPr>
-              <w:t xml:space="preserve">$ 0</w:t>
-            </w:r>
-          </w:p>
-        </w:tc>
-        <w:tc>
-          <w:tcPr>
-            <w:tcW w:w="3289" w:type="dxa"/>
-          </w:tcPr>
-          <w:p>
-            <w:pPr>
-              <w:tabs>
-                <w:tab w:val="left" w:pos="-1080"/>
-                <w:tab w:val="left" w:pos="-720"/>
-                <w:tab w:val="left" w:pos="0"/>
-                <w:tab w:val="left" w:pos="720"/>
-                <w:tab w:val="left" w:pos="1440"/>
-                <w:tab w:val="left" w:pos="2160"/>
-                <w:tab w:val="left" w:pos="2880"/>
-                <w:tab w:val="left" w:pos="3600"/>
-                <w:tab w:val="left" w:pos="4320"/>
-                <w:tab w:val="left" w:pos="4680"/>
-              </w:tabs>
-              <w:rPr>
-                <w:rFonts w:ascii="Palatino Linotype" w:hAnsi="Palatino Linotype"/>
-                <w:b/>
-                <w:bCs/>
-                <w:sz w:val="20"/>
-                <w:szCs w:val="20"/>
-              </w:rPr>
-            </w:pPr>
-            <w:r>
-              <w:rPr>
-                <w:rFonts w:ascii="Palatino Linotype" w:hAnsi="Palatino Linotype"/>
-                <w:b/>
-                <w:bCs/>
-                <w:sz w:val="20"/>
-                <w:szCs w:val="20"/>
-              </w:rPr>
-              <w:t xml:space="preserve">$ 0</w:t>
-            </w:r>
-          </w:p>
-        </w:tc>
-      </w:tr>
-      <w:tr>
-        <w:trPr>
-          <w:jc w:val="center"/>
-        </w:trPr>
-        <w:tc>
-          <w:tcPr>
-            <w:tcW w:w="2182" w:type="dxa"/>
-          </w:tcPr>
-          <w:p>
-            <w:pPr>
-              <w:tabs>
-                <w:tab w:val="left" w:pos="-1080"/>
-                <w:tab w:val="left" w:pos="-720"/>
-                <w:tab w:val="left" w:pos="0"/>
-                <w:tab w:val="left" w:pos="720"/>
-                <w:tab w:val="left" w:pos="1440"/>
-                <w:tab w:val="left" w:pos="2160"/>
-                <w:tab w:val="left" w:pos="2880"/>
-                <w:tab w:val="left" w:pos="3600"/>
-                <w:tab w:val="left" w:pos="4320"/>
-                <w:tab w:val="left" w:pos="4680"/>
-              </w:tabs>
-              <w:rPr>
-                <w:rFonts w:ascii="Palatino Linotype" w:hAnsi="Palatino Linotype"/>
-                <w:b/>
-                <w:bCs/>
-                <w:sz w:val="20"/>
-                <w:szCs w:val="20"/>
-              </w:rPr>
-            </w:pPr>
-            <w:r>
-              <w:rPr>
-                <w:rFonts w:ascii="Palatino Linotype" w:hAnsi="Palatino Linotype"/>
-                <w:b/>
-                <w:bCs/>
-                <w:sz w:val="20"/>
-                <w:szCs w:val="20"/>
-              </w:rPr>
-              <w:t>Jail Days</w:t>
-            </w:r>
-          </w:p>
-        </w:tc>
-        <w:tc>
-          <w:tcPr>
-            <w:tcW w:w="3289" w:type="dxa"/>
-          </w:tcPr>
-          <w:p>
-            <w:pPr>
-              <w:tabs>
-                <w:tab w:val="left" w:pos="-1080"/>
-                <w:tab w:val="left" w:pos="-720"/>
-                <w:tab w:val="left" w:pos="0"/>
-                <w:tab w:val="left" w:pos="720"/>
-                <w:tab w:val="left" w:pos="1440"/>
-                <w:tab w:val="left" w:pos="2160"/>
-                <w:tab w:val="left" w:pos="2880"/>
-                <w:tab w:val="left" w:pos="3600"/>
-                <w:tab w:val="left" w:pos="4320"/>
-                <w:tab w:val="left" w:pos="4680"/>
-              </w:tabs>
-              <w:rPr>
-                <w:rFonts w:ascii="Palatino Linotype" w:hAnsi="Palatino Linotype"/>
-                <w:b/>
-                <w:bCs/>
-                <w:sz w:val="20"/>
-                <w:szCs w:val="20"/>
-              </w:rPr>
-            </w:pPr>
-            <w:r>
-              <w:rPr>
-                <w:rFonts w:ascii="Palatino Linotype" w:hAnsi="Palatino Linotype"/>
-                <w:b/>
-                <w:bCs/>
-                <w:sz w:val="20"/>
-                <w:szCs w:val="20"/>
-              </w:rPr>
-              <w:t xml:space="preserve">None</w:t>
-            </w:r>
-          </w:p>
-        </w:tc>
-        <w:tc>
-          <w:tcPr>
-            <w:tcW w:w="3289" w:type="dxa"/>
-          </w:tcPr>
-          <w:p>
-            <w:pPr>
-              <w:tabs>
-                <w:tab w:val="left" w:pos="-1080"/>
-                <w:tab w:val="left" w:pos="-720"/>
-                <w:tab w:val="left" w:pos="0"/>
-                <w:tab w:val="left" w:pos="720"/>
-                <w:tab w:val="left" w:pos="1440"/>
-                <w:tab w:val="left" w:pos="2160"/>
-                <w:tab w:val="left" w:pos="2880"/>
-                <w:tab w:val="left" w:pos="3600"/>
-                <w:tab w:val="left" w:pos="4320"/>
-                <w:tab w:val="left" w:pos="4680"/>
-              </w:tabs>
-              <w:rPr>
-                <w:rFonts w:ascii="Palatino Linotype" w:hAnsi="Palatino Linotype"/>
-                <w:b/>
-                <w:bCs/>
-                <w:sz w:val="20"/>
-                <w:szCs w:val="20"/>
-              </w:rPr>
-            </w:pPr>
-            <w:r>
-              <w:rPr>
-                <w:rFonts w:ascii="Palatino Linotype" w:hAnsi="Palatino Linotype"/>
-                <w:b/>
-                <w:bCs/>
-                <w:sz w:val="20"/>
-                <w:szCs w:val="20"/>
-              </w:rPr>
-              <w:t xml:space="preserve">None</w:t>
-            </w:r>
-          </w:p>
-        </w:tc>
-        <w:tc>
-          <w:tcPr>
-            <w:tcW w:w="3289" w:type="dxa"/>
-          </w:tcPr>
-          <w:p>
-            <w:pPr>
-              <w:tabs>
-                <w:tab w:val="left" w:pos="-1080"/>
-                <w:tab w:val="left" w:pos="-720"/>
-                <w:tab w:val="left" w:pos="0"/>
-                <w:tab w:val="left" w:pos="720"/>
-                <w:tab w:val="left" w:pos="1440"/>
-                <w:tab w:val="left" w:pos="2160"/>
-                <w:tab w:val="left" w:pos="2880"/>
-                <w:tab w:val="left" w:pos="3600"/>
-                <w:tab w:val="left" w:pos="4320"/>
-                <w:tab w:val="left" w:pos="4680"/>
-              </w:tabs>
-              <w:rPr>
-                <w:rFonts w:ascii="Palatino Linotype" w:hAnsi="Palatino Linotype"/>
-                <w:b/>
-                <w:bCs/>
-                <w:sz w:val="20"/>
-                <w:szCs w:val="20"/>
-              </w:rPr>
-            </w:pPr>
-            <w:r>
-              <w:rPr>
-                <w:rFonts w:ascii="Palatino Linotype" w:hAnsi="Palatino Linotype"/>
-                <w:b/>
-                <w:bCs/>
-                <w:sz w:val="20"/>
-                <w:szCs w:val="20"/>
-              </w:rPr>
-              <w:t xml:space="preserve">None</w:t>
-            </w:r>
-          </w:p>
-        </w:tc>
-      </w:tr>
-      <w:tr>
-        <w:trPr>
-          <w:jc w:val="center"/>
-        </w:trPr>
-        <w:tc>
-          <w:tcPr>
-            <w:tcW w:w="2182" w:type="dxa"/>
-          </w:tcPr>
-          <w:p>
-            <w:pPr>
-              <w:tabs>
-                <w:tab w:val="left" w:pos="-1080"/>
-                <w:tab w:val="left" w:pos="-720"/>
-                <w:tab w:val="left" w:pos="0"/>
-                <w:tab w:val="left" w:pos="720"/>
-                <w:tab w:val="left" w:pos="1440"/>
-                <w:tab w:val="left" w:pos="2160"/>
-                <w:tab w:val="left" w:pos="2880"/>
-                <w:tab w:val="left" w:pos="3600"/>
-                <w:tab w:val="left" w:pos="4320"/>
-                <w:tab w:val="left" w:pos="4680"/>
-              </w:tabs>
-              <w:rPr>
-                <w:rFonts w:ascii="Palatino Linotype" w:hAnsi="Palatino Linotype"/>
-                <w:b/>
-                <w:bCs/>
-                <w:sz w:val="20"/>
-                <w:szCs w:val="20"/>
-              </w:rPr>
-            </w:pPr>
-            <w:r>
-              <w:rPr>
-                <w:rFonts w:ascii="Palatino Linotype" w:hAnsi="Palatino Linotype"/>
-                <w:b/>
-                <w:bCs/>
-                <w:sz w:val="20"/>
-                <w:szCs w:val="20"/>
-              </w:rPr>
-              <w:t>Jail Days</w:t>
-            </w:r>
-            <w:r>
-              <w:rPr>
-                <w:rFonts w:ascii="Palatino Linotype" w:hAnsi="Palatino Linotype"/>
-                <w:b/>
-                <w:bCs/>
-                <w:sz w:val="20"/>
-                <w:szCs w:val="20"/>
-              </w:rPr>
-              <w:t xml:space="preserve"> </w:t>
-            </w:r>
-            <w:r>
-              <w:rPr>
-                <w:rFonts w:ascii="Palatino Linotype" w:hAnsi="Palatino Linotype"/>
-                <w:b/>
-                <w:bCs/>
-                <w:sz w:val="20"/>
-                <w:szCs w:val="20"/>
-              </w:rPr>
-              <w:t>Suspended</w:t>
-            </w:r>
-          </w:p>
-        </w:tc>
-        <w:tc>
-          <w:tcPr>
-            <w:tcW w:w="3289" w:type="dxa"/>
-          </w:tcPr>
-          <w:p>
-            <w:pPr>
-              <w:tabs>
-                <w:tab w:val="left" w:pos="-1080"/>
-                <w:tab w:val="left" w:pos="-720"/>
-                <w:tab w:val="left" w:pos="0"/>
-                <w:tab w:val="left" w:pos="720"/>
-                <w:tab w:val="left" w:pos="1440"/>
-                <w:tab w:val="left" w:pos="2160"/>
-                <w:tab w:val="left" w:pos="2880"/>
-                <w:tab w:val="left" w:pos="3600"/>
-                <w:tab w:val="left" w:pos="4320"/>
-                <w:tab w:val="left" w:pos="4680"/>
-              </w:tabs>
-              <w:rPr>
-                <w:rFonts w:ascii="Palatino Linotype" w:hAnsi="Palatino Linotype"/>
-                <w:b/>
-                <w:bCs/>
-                <w:sz w:val="20"/>
-                <w:szCs w:val="20"/>
-              </w:rPr>
-            </w:pPr>
-            <w:r>
-              <w:rPr>
-                <w:rFonts w:ascii="Palatino Linotype" w:hAnsi="Palatino Linotype"/>
-                <w:b/>
-                <w:bCs/>
-                <w:sz w:val="20"/>
-                <w:szCs w:val="20"/>
-              </w:rPr>
-              <w:t xml:space="preserve">None</w:t>
-            </w:r>
-          </w:p>
-        </w:tc>
-        <w:tc>
-          <w:tcPr>
-            <w:tcW w:w="3289" w:type="dxa"/>
-          </w:tcPr>
-          <w:p>
-            <w:pPr>
-              <w:tabs>
-                <w:tab w:val="left" w:pos="-1080"/>
-                <w:tab w:val="left" w:pos="-720"/>
-                <w:tab w:val="left" w:pos="0"/>
-                <w:tab w:val="left" w:pos="720"/>
-                <w:tab w:val="left" w:pos="1440"/>
-                <w:tab w:val="left" w:pos="2160"/>
-                <w:tab w:val="left" w:pos="2880"/>
-                <w:tab w:val="left" w:pos="3600"/>
-                <w:tab w:val="left" w:pos="4320"/>
-                <w:tab w:val="left" w:pos="4680"/>
-              </w:tabs>
-              <w:rPr>
-                <w:rFonts w:ascii="Palatino Linotype" w:hAnsi="Palatino Linotype"/>
-                <w:b/>
-                <w:bCs/>
-                <w:sz w:val="20"/>
-                <w:szCs w:val="20"/>
-              </w:rPr>
-            </w:pPr>
-            <w:r>
-              <w:rPr>
-                <w:rFonts w:ascii="Palatino Linotype" w:hAnsi="Palatino Linotype"/>
-                <w:b/>
-                <w:bCs/>
-                <w:sz w:val="20"/>
-                <w:szCs w:val="20"/>
-              </w:rPr>
-              <w:t xml:space="preserve">None</w:t>
-            </w:r>
-          </w:p>
-        </w:tc>
-        <w:tc>
-          <w:tcPr>
-            <w:tcW w:w="3289" w:type="dxa"/>
-          </w:tcPr>
-          <w:p>
-            <w:pPr>
-              <w:tabs>
-                <w:tab w:val="left" w:pos="-1080"/>
-                <w:tab w:val="left" w:pos="-720"/>
-                <w:tab w:val="left" w:pos="0"/>
-                <w:tab w:val="left" w:pos="720"/>
-                <w:tab w:val="left" w:pos="1440"/>
-                <w:tab w:val="left" w:pos="2160"/>
-                <w:tab w:val="left" w:pos="2880"/>
-                <w:tab w:val="left" w:pos="3600"/>
-                <w:tab w:val="left" w:pos="4320"/>
-                <w:tab w:val="left" w:pos="4680"/>
-              </w:tabs>
-              <w:rPr>
-                <w:rFonts w:ascii="Palatino Linotype" w:hAnsi="Palatino Linotype"/>
-                <w:b/>
-                <w:bCs/>
-                <w:sz w:val="20"/>
-                <w:szCs w:val="20"/>
-              </w:rPr>
-            </w:pPr>
-            <w:r>
-              <w:rPr>
-                <w:rFonts w:ascii="Palatino Linotype" w:hAnsi="Palatino Linotype"/>
-                <w:b/>
-                <w:bCs/>
-                <w:sz w:val="20"/>
-                <w:szCs w:val="20"/>
-              </w:rPr>
-              <w:t xml:space="preserve">None</w:t>
-            </w:r>
-          </w:p>
-        </w:tc>
       </w:tr>
     </w:tbl>
     <w:p>
       <w:pPr>
+        <w:spacing w:line="276" w:lineRule="auto"/>
         <w:jc w:val="both"/>
         <w:rPr>
           <w:rFonts w:ascii="Palatino Linotype" w:hAnsi="Palatino Linotype"/>
+          <w:b/>
+          <w:bCs/>
           <w:sz w:val="20"/>
           <w:szCs w:val="20"/>
         </w:rPr>
       </w:pPr>
-      <w:r>
-        <w:rPr>
-          <w:rFonts w:ascii="Palatino Linotype" w:hAnsi="Palatino Linotype"/>
-          <w:sz w:val="20"/>
-          <w:szCs w:val="20"/>
-        </w:rPr>
-        <w:t xml:space="preserve"/>
-      </w:r>
-      <w:r>
-        <w:rPr>
-          <w:rFonts w:ascii="Palatino Linotype" w:hAnsi="Palatino Linotype"/>
-          <w:sz w:val="20"/>
-          <w:szCs w:val="20"/>
-        </w:rPr>
-        <w:t xml:space="preserve"/>
-      </w:r>
-      <w:r>
-        <w:rPr>
-          <w:rFonts w:ascii="Palatino Linotype" w:hAnsi="Palatino Linotype"/>
-          <w:sz w:val="20"/>
-          <w:szCs w:val="20"/>
-        </w:rPr>
-        <w:t xml:space="preserve"/>
-      </w:r>
-      <w:r>
-        <w:rPr>
-          <w:rFonts w:ascii="Palatino Linotype" w:hAnsi="Palatino Linotype"/>
-          <w:sz w:val="20"/>
-          <w:szCs w:val="20"/>
-        </w:rPr>
-        <w:t xml:space="preserve"/>
-      </w:r>
-      <w:r>
-        <w:rPr>
-          <w:rFonts w:ascii="Palatino Linotype" w:hAnsi="Palatino Linotype"/>
-          <w:sz w:val="20"/>
-          <w:szCs w:val="20"/>
-        </w:rPr>
-        <w:t xml:space="preserve"/>
-      </w:r>
     </w:p>
     <w:p>
       <w:pPr>
@@ -2467,7 +1473,7 @@
           <w:szCs w:val="20"/>
           <w:u w:val="single"/>
         </w:rPr>
-        <w:t xml:space="preserve">Court costs are assessed for the highest degree charge in this</w:t>
+        <w:t>Court costs are assessed for the highest degree charge in this</w:t>
       </w:r>
       <w:r>
         <w:rPr>
@@ -2487,31 +1493,6 @@
           <w:szCs w:val="20"/>
         </w:rPr>
         <w:t xml:space="preserve">. </w:t>
-      </w:r>
-      <w:r>
-        <w:rPr>
-          <w:rFonts w:ascii="Palatino Linotype" w:hAnsi="Palatino Linotype"/>
-          <w:sz w:val="20"/>
-          <w:szCs w:val="20"/>
-        </w:rPr>
-        <w:t xml:space="preserve"/>
-      </w:r>
-      <w:r>
-        <w:rPr>
-          <w:rFonts w:ascii="Palatino Linotype" w:hAnsi="Palatino Linotype"/>
-          <w:bCs/>
-          <w:sz w:val="20"/>
-          <w:szCs w:val="20"/>
-        </w:rPr>
-        <w:t xml:space="preserve"/>
-      </w:r>
-      <w:r>
-        <w:rPr>
-          <w:rFonts w:ascii="Palatino Linotype" w:hAnsi="Palatino Linotype"/>
-          <w:sz w:val="20"/>
-          <w:szCs w:val="20"/>
-        </w:rPr>
-        <w:t xml:space="preserve"/>
       </w:r>
       <w:r>
         <w:rPr>
@@ -2649,47 +1630,7 @@
           <w:sz w:val="20"/>
           <w:szCs w:val="20"/>
         </w:rPr>
-        <w:t xml:space="preserve">.</w:t>
-      </w:r>
-      <w:r>
-        <w:rPr>
-          <w:rFonts w:ascii="Palatino Linotype" w:hAnsi="Palatino Linotype"/>
-          <w:sz w:val="20"/>
-          <w:szCs w:val="20"/>
-        </w:rPr>
-        <w:t xml:space="preserve"> </w:t>
-      </w:r>
-      <w:r>
-        <w:rPr>
-          <w:rFonts w:ascii="Palatino Linotype" w:hAnsi="Palatino Linotype"/>
-          <w:sz w:val="20"/>
-          <w:szCs w:val="20"/>
-        </w:rPr>
-        <w:t xml:space="preserve"/>
-      </w:r>
-      <w:r>
-        <w:rPr>
-          <w:rFonts w:ascii="Palatino Linotype" w:hAnsi="Palatino Linotype"/>
-          <w:sz w:val="20"/>
-          <w:szCs w:val="20"/>
-        </w:rPr>
-        <w:t xml:space="preserve"/>
-      </w:r>
-      <w:r>
-        <w:rPr>
-          <w:rFonts w:ascii="Palatino Linotype" w:hAnsi="Palatino Linotype"/>
-          <w:sz w:val="20"/>
-          <w:szCs w:val="20"/>
-        </w:rPr>
-        <w:t xml:space="preserve"/>
-      </w:r>
-      <w:r>
-        <w:rPr>
-          <w:rFonts w:ascii="Palatino Linotype" w:hAnsi="Palatino Linotype"/>
-          <w:sz w:val="20"/>
-          <w:szCs w:val="20"/>
-        </w:rPr>
-        <w:t xml:space="preserve"/>
+        <w:t xml:space="preserve">. </w:t>
       </w:r>
       <w:r>
         <w:rPr>
@@ -2874,7 +1815,7 @@
           <w:sz w:val="20"/>
           <w:szCs w:val="20"/>
         </w:rPr>
-        <w:t xml:space="preserve">Magistrate</w:t>
+        <w:t xml:space="preserve">Judge</w:t>
       </w:r>
       <w:r>
         <w:rPr>
@@ -2890,7 +1831,7 @@
           <w:sz w:val="20"/>
           <w:szCs w:val="20"/>
         </w:rPr>
-        <w:t xml:space="preserve">Amanda</w:t>
+        <w:t xml:space="preserve">Marianne</w:t>
       </w:r>
       <w:r>
         <w:rPr>
@@ -2906,7 +1847,7 @@
           <w:sz w:val="20"/>
           <w:szCs w:val="20"/>
         </w:rPr>
-        <w:t xml:space="preserve">Bunner</w:t>
+        <w:t xml:space="preserve">Hemmeter</w:t>
       </w:r>
     </w:p>
     <w:p>
@@ -2942,72 +1883,30 @@
     <w:p>
       <w:pPr>
         <w:tabs>
-          <w:tab w:val="center" w:pos="4680"/>
+          <w:tab w:val="left" w:pos="-1080"/>
+          <w:tab w:val="left" w:pos="-720"/>
+          <w:tab w:val="left" w:pos="0"/>
+          <w:tab w:val="left" w:pos="720"/>
+          <w:tab w:val="left" w:pos="1440"/>
+          <w:tab w:val="left" w:pos="2160"/>
+          <w:tab w:val="left" w:pos="2880"/>
+          <w:tab w:val="left" w:pos="3600"/>
+          <w:tab w:val="left" w:pos="4320"/>
+          <w:tab w:val="left" w:pos="4680"/>
         </w:tabs>
-        <w:jc w:val="both"/>
-        <w:rPr>
-          <w:rFonts w:ascii="Palatino Linotype" w:hAnsi="Palatino Linotype"/>
-          <w:b/>
-          <w:bCs/>
-          <w:i/>
-          <w:sz w:val="19"/>
-          <w:szCs w:val="19"/>
+        <w:rPr>
+          <w:rFonts w:ascii="Palatino Linotype" w:hAnsi="Palatino Linotype"/>
+          <w:sz w:val="16"/>
+          <w:szCs w:val="16"/>
         </w:rPr>
       </w:pPr>
       <w:r>
         <w:rPr>
           <w:rFonts w:ascii="Palatino Linotype" w:hAnsi="Palatino Linotype"/>
-          <w:b/>
-          <w:bCs/>
-          <w:i/>
-          <w:sz w:val="19"/>
-          <w:szCs w:val="19"/>
-        </w:rPr>
-        <w:t xml:space="preserve">Pursuant to Criminal Rule 19(D) and Traffic Rule 14, written objections to this magistrate’s decision must be filed within </w:t>
-      </w:r>
-      <w:r>
-        <w:rPr>
-          <w:rFonts w:ascii="Palatino Linotype" w:hAnsi="Palatino Linotype"/>
-          <w:b/>
-          <w:bCs/>
-          <w:i/>
-          <w:sz w:val="19"/>
-          <w:szCs w:val="19"/>
-        </w:rPr>
-        <w:t>14</w:t>
-      </w:r>
-      <w:r>
-        <w:rPr>
-          <w:rFonts w:ascii="Palatino Linotype" w:hAnsi="Palatino Linotype"/>
-          <w:b/>
-          <w:bCs/>
-          <w:i/>
-          <w:sz w:val="19"/>
-          <w:szCs w:val="19"/>
-        </w:rPr>
-        <w:t xml:space="preserve"> days of the filing of this decision. Any objections must state with specificity the grounds of the objections. </w:t>
-      </w:r>
-      <w:r>
-        <w:rPr>
-          <w:rFonts w:ascii="Palatino Linotype" w:hAnsi="Palatino Linotype"/>
-          <w:b/>
-          <w:bCs/>
-          <w:i/>
-          <w:sz w:val="19"/>
-          <w:szCs w:val="19"/>
-        </w:rPr>
-        <w:t xml:space="preserve">A party shall not assign as error on appeal the court’s adoption of this decision unless the party timely </w:t>
-      </w:r>
-      <w:r>
-        <w:rPr>
-          <w:rFonts w:ascii="Palatino Linotype" w:hAnsi="Palatino Linotype"/>
-          <w:b/>
-          <w:bCs/>
-          <w:i/>
-          <w:sz w:val="19"/>
-          <w:szCs w:val="19"/>
-        </w:rPr>
-        <w:t>files objections.</w:t>
+          <w:sz w:val="16"/>
+          <w:szCs w:val="16"/>
+        </w:rPr>
+        <w:t xml:space="preserve">Copies served by Dep. Clerk ___________________________ on the following date ____________________ to:</w:t>
       </w:r>
     </w:p>
     <w:p>
@@ -3026,17 +1925,17 @@
         </w:tabs>
         <w:rPr>
           <w:rFonts w:ascii="Palatino Linotype" w:hAnsi="Palatino Linotype"/>
-          <w:sz w:val="20"/>
-          <w:szCs w:val="20"/>
+          <w:sz w:val="16"/>
+          <w:szCs w:val="16"/>
         </w:rPr>
       </w:pPr>
       <w:r>
         <w:rPr>
           <w:rFonts w:ascii="Palatino Linotype" w:hAnsi="Palatino Linotype"/>
-          <w:sz w:val="20"/>
-          <w:szCs w:val="20"/>
-        </w:rPr>
-        <w:t xml:space="preserve"/>
+          <w:sz w:val="16"/>
+          <w:szCs w:val="16"/>
+        </w:rPr>
+        <w:t xml:space="preserve">Prosecutor’s Office: PS    OM     EM; Defendant’s Attorney: PS     OM     EM; Mark Borham: PS     OM     EM;</w:t>
       </w:r>
     </w:p>
     <w:p>
@@ -3059,112 +1958,6 @@
           <w:szCs w:val="16"/>
         </w:rPr>
       </w:pPr>
-      <w:r>
-        <w:rPr>
-          <w:rFonts w:ascii="Palatino Linotype" w:hAnsi="Palatino Linotype"/>
-          <w:sz w:val="16"/>
-          <w:szCs w:val="16"/>
-        </w:rPr>
-        <w:t>Copies served by Dep. Clerk ___________</w:t>
-      </w:r>
-      <w:r>
-        <w:rPr>
-          <w:rFonts w:ascii="Palatino Linotype" w:hAnsi="Palatino Linotype"/>
-          <w:sz w:val="16"/>
-          <w:szCs w:val="16"/>
-        </w:rPr>
-        <w:t>________________</w:t>
-      </w:r>
-      <w:r>
-        <w:rPr>
-          <w:rFonts w:ascii="Palatino Linotype" w:hAnsi="Palatino Linotype"/>
-          <w:sz w:val="16"/>
-          <w:szCs w:val="16"/>
-        </w:rPr>
-        <w:t xml:space="preserve"> on the following date ___________</w:t>
-      </w:r>
-      <w:r>
-        <w:rPr>
-          <w:rFonts w:ascii="Palatino Linotype" w:hAnsi="Palatino Linotype"/>
-          <w:sz w:val="16"/>
-          <w:szCs w:val="16"/>
-        </w:rPr>
-        <w:t xml:space="preserve">_________</w:t>
-      </w:r>
-      <w:r>
-        <w:rPr>
-          <w:rFonts w:ascii="Palatino Linotype" w:hAnsi="Palatino Linotype"/>
-          <w:sz w:val="16"/>
-          <w:szCs w:val="16"/>
-        </w:rPr>
-        <w:t xml:space="preserve"> to:</w:t>
-      </w:r>
-    </w:p>
-    <w:p>
-      <w:pPr>
-        <w:tabs>
-          <w:tab w:val="left" w:pos="-1080"/>
-          <w:tab w:val="left" w:pos="-720"/>
-          <w:tab w:val="left" w:pos="0"/>
-          <w:tab w:val="left" w:pos="720"/>
-          <w:tab w:val="left" w:pos="1440"/>
-          <w:tab w:val="left" w:pos="2160"/>
-          <w:tab w:val="left" w:pos="2880"/>
-          <w:tab w:val="left" w:pos="3600"/>
-          <w:tab w:val="left" w:pos="4320"/>
-          <w:tab w:val="left" w:pos="4680"/>
-        </w:tabs>
-        <w:rPr>
-          <w:rFonts w:ascii="Palatino Linotype" w:hAnsi="Palatino Linotype"/>
-          <w:sz w:val="16"/>
-          <w:szCs w:val="16"/>
-        </w:rPr>
-      </w:pPr>
-      <w:r>
-        <w:rPr>
-          <w:rFonts w:ascii="Palatino Linotype" w:hAnsi="Palatino Linotype"/>
-          <w:sz w:val="16"/>
-          <w:szCs w:val="16"/>
-        </w:rPr>
-        <w:t xml:space="preserve">Prosecutor’s Office: PS    </w:t>
-      </w:r>
-      <w:r>
-        <w:rPr>
-          <w:rFonts w:ascii="Palatino Linotype" w:hAnsi="Palatino Linotype"/>
-          <w:sz w:val="16"/>
-          <w:szCs w:val="16"/>
-        </w:rPr>
-        <w:t xml:space="preserve">OM     EM; Defendant’s Attorney: PS     OM     EM; Mark Borham: PS     OM     EM;</w:t>
-      </w:r>
-    </w:p>
-    <w:p>
-      <w:pPr>
-        <w:tabs>
-          <w:tab w:val="left" w:pos="-1080"/>
-          <w:tab w:val="left" w:pos="-720"/>
-          <w:tab w:val="left" w:pos="0"/>
-          <w:tab w:val="left" w:pos="720"/>
-          <w:tab w:val="left" w:pos="1440"/>
-          <w:tab w:val="left" w:pos="2160"/>
-          <w:tab w:val="left" w:pos="2880"/>
-          <w:tab w:val="left" w:pos="3600"/>
-          <w:tab w:val="left" w:pos="4320"/>
-          <w:tab w:val="left" w:pos="4680"/>
-        </w:tabs>
-        <w:rPr>
-          <w:rFonts w:ascii="Palatino Linotype" w:hAnsi="Palatino Linotype"/>
-          <w:sz w:val="16"/>
-          <w:szCs w:val="16"/>
-        </w:rPr>
-      </w:pPr>
-      <w:r>
-        <w:rPr>
-          <w:rFonts w:ascii="Palatino Linotype" w:hAnsi="Palatino Linotype"/>
-          <w:sz w:val="16"/>
-          <w:szCs w:val="16"/>
-        </w:rPr>
-        <w:t xml:space="preserve"/>
-      </w:r>
       <w:r>
         <w:rPr>
           <w:rFonts w:ascii="Palatino Linotype" w:hAnsi="Palatino Linotype"/>
@@ -3245,12 +2038,7 @@
 <w:ftr xmlns:wpc="http://schemas.microsoft.com/office/word/2010/wordprocessingCanvas" xmlns:cx="http://schemas.microsoft.com/office/drawing/2014/chartex" xmlns:cx1="http://schemas.microsoft.com/office/drawing/2015/9/8/chartex" xmlns:cx2="http://schemas.microsoft.com/office/drawing/2015/10/21/chartex" xmlns:cx3="http://schemas.microsoft.com/office/drawing/2016/5/9/chartex" xmlns:cx4="http://schemas.microsoft.com/office/drawing/2016/5/10/chartex" xmlns:cx5="http://schemas.microsoft.com/office/drawing/2016/5/11/chartex" xmlns:cx6="http://schemas.microsoft.com/office/drawing/2016/5/12/chartex" xmlns:cx7="http://schemas.microsoft.com/office/drawing/2016/5/13/chartex" xmlns:cx8="http://schemas.microsoft.com/office/drawing/2016/5/14/chartex" xmlns:mc="http://schemas.openxmlformats.org/markup-compatibility/2006" xmlns:aink="http://schemas.microsoft.com/office/drawing/2016/ink" xmlns:am3d="http://schemas.microsoft.com/office/drawing/2017/model3d" xmlns:o="urn:schemas-microsoft-com:office:office" xmlns:r="http://schemas.openxmlformats.org/officeDocument/2006/relationships" xmlns:m="http://schemas.openxmlformats.org/officeDocument/2006/math" xmlns:v="urn:schemas-microsoft-com:vml" xmlns:wp14="http://schemas.microsoft.com/office/word/2010/wordprocessingDrawing" xmlns:wp="http://schemas.openxmlformats.org/drawingml/2006/wordprocessingDrawing" xmlns:w10="urn:schemas-microsoft-com:office:word" xmlns:w="http://schemas.openxmlformats.org/wordprocessingml/2006/main" xmlns:w14="http://schemas.microsoft.com/office/word/2010/wordml" xmlns:w15="http://schemas.microsoft.com/office/word/2012/wordml" xmlns:w16cex="http://schemas.microsoft.com/office/word/2018/wordml/cex" xmlns:w16cid="http://schemas.microsoft.com/office/word/2016/wordml/cid" xmlns:w16="http://schemas.microsoft.com/office/word/2018/wordml" xmlns:w16sdtdh="http://schemas.microsoft.com/office/word/2020/wordml/sdtdatahash" xmlns:w16se="http://schemas.microsoft.com/office/word/2015/wordml/symex" xmlns:wpg="http://schemas.microsoft.com/office/word/2010/wordprocessingGroup" xmlns:wpi="http://schemas.microsoft.com/office/word/2010/wordprocessingInk" xmlns:wne="http://schemas.microsoft.com/office/word/2006/wordml" xmlns:wps="http://schemas.microsoft.com/office/word/2010/wordprocessingShape" mc:Ignorable="w14 w15 w16se w16cid w16 w16cex w16sdtdh wp14">
   <w:sdt>
     <w:sdtPr>
-      <w:rPr>
-        <w:rFonts w:ascii="Palatino Linotype" w:hAnsi="Palatino Linotype"/>
-        <w:sz w:val="20"/>
-        <w:szCs w:val="20"/>
-      </w:rPr>
-      <w:id w:val="-2099861789"/>
+      <w:id w:val="-1309706245"/>
       <w:docPartObj>
         <w:docPartGallery w:val="Page Numbers (Bottom of Page)"/>
         <w:docPartUnique/>
@@ -3265,13 +2053,19 @@
             <w:sz w:val="20"/>
             <w:szCs w:val="20"/>
           </w:rPr>
-          <w:id w:val="860082579"/>
+          <w:id w:val="98381352"/>
           <w:docPartObj>
             <w:docPartGallery w:val="Page Numbers (Top of Page)"/>
             <w:docPartUnique/>
           </w:docPartObj>
         </w:sdtPr>
-        <w:sdtEndPr/>
+        <w:sdtEndPr>
+          <w:rPr>
+            <w:rFonts w:ascii="Times New Roman" w:hAnsi="Times New Roman"/>
+            <w:sz w:val="24"/>
+            <w:szCs w:val="24"/>
+          </w:rPr>
+        </w:sdtEndPr>
         <w:sdtContent>
           <w:p>
             <w:pPr>
@@ -3400,7 +2194,7 @@
                 <w:sz w:val="20"/>
                 <w:szCs w:val="20"/>
               </w:rPr>
-              <w:t>5</w:t>
+              <w:t>3</w:t>
             </w:r>
             <w:r>
               <w:rPr>
@@ -3428,21 +2222,41 @@
                 <w:sz w:val="20"/>
                 <w:szCs w:val="20"/>
               </w:rPr>
-              <w:t xml:space="preserve">Magistrate Decision</w:t>
+              <w:t xml:space="preserve">Final Judgment Entry 21CRB00615</w:t>
             </w:r>
-            <w:r>
-              <w:rPr>
-                <w:rFonts w:ascii="Palatino Linotype" w:hAnsi="Palatino Linotype"/>
-                <w:sz w:val="20"/>
-                <w:szCs w:val="20"/>
-              </w:rPr>
-              <w:t xml:space="preserve"> 21CRB00615</w:t>
-            </w:r>
+          </w:p>
+          <w:p>
+            <w:pPr>
+              <w:pStyle w:val="Footer"/>
+              <w:jc w:val="right"/>
+            </w:pPr>
           </w:p>
         </w:sdtContent>
       </w:sdt>
     </w:sdtContent>
   </w:sdt>
+  <w:p>
+    <w:pPr>
+      <w:tabs>
+        <w:tab w:val="left" w:pos="-1080"/>
+        <w:tab w:val="left" w:pos="-720"/>
+        <w:tab w:val="left" w:pos="0"/>
+        <w:tab w:val="left" w:pos="720"/>
+        <w:tab w:val="left" w:pos="1440"/>
+        <w:tab w:val="left" w:pos="2160"/>
+        <w:tab w:val="left" w:pos="2880"/>
+        <w:tab w:val="left" w:pos="3600"/>
+        <w:tab w:val="left" w:pos="4320"/>
+        <w:tab w:val="left" w:pos="4680"/>
+      </w:tabs>
+      <w:jc w:val="right"/>
+      <w:rPr>
+        <w:rFonts w:ascii="Palatino Linotype" w:hAnsi="Palatino Linotype"/>
+        <w:sz w:val="20"/>
+        <w:szCs w:val="20"/>
+      </w:rPr>
+    </w:pPr>
+  </w:p>
 </w:ftr>
 </file>
 
@@ -3634,240 +2448,8 @@
       </w:rPr>
     </w:lvl>
   </w:abstractNum>
-  <w:abstractNum w:abstractNumId="1" w15:restartNumberingAfterBreak="0">
-    <w:nsid w:val="279660C9"/>
-    <w:multiLevelType w:val="hybridMultilevel"/>
-    <w:tmpl w:val="05247724"/>
-    <w:lvl w:ilvl="0" w:tplc="04090001">
-      <w:start w:val="1"/>
-      <w:numFmt w:val="bullet"/>
-      <w:lvlText w:val=""/>
-      <w:lvlJc w:val="left"/>
-      <w:pPr>
-        <w:ind w:left="720" w:hanging="360"/>
-      </w:pPr>
-      <w:rPr>
-        <w:rFonts w:ascii="Symbol" w:hAnsi="Symbol" w:hint="default"/>
-      </w:rPr>
-    </w:lvl>
-    <w:lvl w:ilvl="1" w:tplc="04090003" w:tentative="1">
-      <w:start w:val="1"/>
-      <w:numFmt w:val="bullet"/>
-      <w:lvlText w:val="o"/>
-      <w:lvlJc w:val="left"/>
-      <w:pPr>
-        <w:ind w:left="1440" w:hanging="360"/>
-      </w:pPr>
-      <w:rPr>
-        <w:rFonts w:ascii="Courier New" w:hAnsi="Courier New" w:cs="Courier New" w:hint="default"/>
-      </w:rPr>
-    </w:lvl>
-    <w:lvl w:ilvl="2" w:tplc="04090005" w:tentative="1">
-      <w:start w:val="1"/>
-      <w:numFmt w:val="bullet"/>
-      <w:lvlText w:val=""/>
-      <w:lvlJc w:val="left"/>
-      <w:pPr>
-        <w:ind w:left="2160" w:hanging="360"/>
-      </w:pPr>
-      <w:rPr>
-        <w:rFonts w:ascii="Wingdings" w:hAnsi="Wingdings" w:hint="default"/>
-      </w:rPr>
-    </w:lvl>
-    <w:lvl w:ilvl="3" w:tplc="04090001" w:tentative="1">
-      <w:start w:val="1"/>
-      <w:numFmt w:val="bullet"/>
-      <w:lvlText w:val=""/>
-      <w:lvlJc w:val="left"/>
-      <w:pPr>
-        <w:ind w:left="2880" w:hanging="360"/>
-      </w:pPr>
-      <w:rPr>
-        <w:rFonts w:ascii="Symbol" w:hAnsi="Symbol" w:hint="default"/>
-      </w:rPr>
-    </w:lvl>
-    <w:lvl w:ilvl="4" w:tplc="04090003" w:tentative="1">
-      <w:start w:val="1"/>
-      <w:numFmt w:val="bullet"/>
-      <w:lvlText w:val="o"/>
-      <w:lvlJc w:val="left"/>
-      <w:pPr>
-        <w:ind w:left="3600" w:hanging="360"/>
-      </w:pPr>
-      <w:rPr>
-        <w:rFonts w:ascii="Courier New" w:hAnsi="Courier New" w:cs="Courier New" w:hint="default"/>
-      </w:rPr>
-    </w:lvl>
-    <w:lvl w:ilvl="5" w:tplc="04090005" w:tentative="1">
-      <w:start w:val="1"/>
-      <w:numFmt w:val="bullet"/>
-      <w:lvlText w:val=""/>
-      <w:lvlJc w:val="left"/>
-      <w:pPr>
-        <w:ind w:left="4320" w:hanging="360"/>
-      </w:pPr>
-      <w:rPr>
-        <w:rFonts w:ascii="Wingdings" w:hAnsi="Wingdings" w:hint="default"/>
-      </w:rPr>
-    </w:lvl>
-    <w:lvl w:ilvl="6" w:tplc="04090001" w:tentative="1">
-      <w:start w:val="1"/>
-      <w:numFmt w:val="bullet"/>
-      <w:lvlText w:val=""/>
-      <w:lvlJc w:val="left"/>
-      <w:pPr>
-        <w:ind w:left="5040" w:hanging="360"/>
-      </w:pPr>
-      <w:rPr>
-        <w:rFonts w:ascii="Symbol" w:hAnsi="Symbol" w:hint="default"/>
-      </w:rPr>
-    </w:lvl>
-    <w:lvl w:ilvl="7" w:tplc="04090003" w:tentative="1">
-      <w:start w:val="1"/>
-      <w:numFmt w:val="bullet"/>
-      <w:lvlText w:val="o"/>
-      <w:lvlJc w:val="left"/>
-      <w:pPr>
-        <w:ind w:left="5760" w:hanging="360"/>
-      </w:pPr>
-      <w:rPr>
-        <w:rFonts w:ascii="Courier New" w:hAnsi="Courier New" w:cs="Courier New" w:hint="default"/>
-      </w:rPr>
-    </w:lvl>
-    <w:lvl w:ilvl="8" w:tplc="04090005" w:tentative="1">
-      <w:start w:val="1"/>
-      <w:numFmt w:val="bullet"/>
-      <w:lvlText w:val=""/>
-      <w:lvlJc w:val="left"/>
-      <w:pPr>
-        <w:ind w:left="6480" w:hanging="360"/>
-      </w:pPr>
-      <w:rPr>
-        <w:rFonts w:ascii="Wingdings" w:hAnsi="Wingdings" w:hint="default"/>
-      </w:rPr>
-    </w:lvl>
-  </w:abstractNum>
-  <w:abstractNum w:abstractNumId="2" w15:restartNumberingAfterBreak="0">
-    <w:nsid w:val="2E17566E"/>
-    <w:multiLevelType w:val="hybridMultilevel"/>
-    <w:tmpl w:val="00866CE6"/>
-    <w:lvl w:ilvl="0" w:tplc="04090001">
-      <w:start w:val="1"/>
-      <w:numFmt w:val="bullet"/>
-      <w:lvlText w:val=""/>
-      <w:lvlJc w:val="left"/>
-      <w:pPr>
-        <w:ind w:left="779" w:hanging="360"/>
-      </w:pPr>
-      <w:rPr>
-        <w:rFonts w:ascii="Symbol" w:hAnsi="Symbol" w:hint="default"/>
-      </w:rPr>
-    </w:lvl>
-    <w:lvl w:ilvl="1" w:tplc="04090003">
-      <w:start w:val="1"/>
-      <w:numFmt w:val="bullet"/>
-      <w:lvlText w:val="o"/>
-      <w:lvlJc w:val="left"/>
-      <w:pPr>
-        <w:ind w:left="1499" w:hanging="360"/>
-      </w:pPr>
-      <w:rPr>
-        <w:rFonts w:ascii="Courier New" w:hAnsi="Courier New" w:cs="Courier New" w:hint="default"/>
-      </w:rPr>
-    </w:lvl>
-    <w:lvl w:ilvl="2" w:tplc="04090005" w:tentative="1">
-      <w:start w:val="1"/>
-      <w:numFmt w:val="bullet"/>
-      <w:lvlText w:val=""/>
-      <w:lvlJc w:val="left"/>
-      <w:pPr>
-        <w:ind w:left="2219" w:hanging="360"/>
-      </w:pPr>
-      <w:rPr>
-        <w:rFonts w:ascii="Wingdings" w:hAnsi="Wingdings" w:hint="default"/>
-      </w:rPr>
-    </w:lvl>
-    <w:lvl w:ilvl="3" w:tplc="04090001" w:tentative="1">
-      <w:start w:val="1"/>
-      <w:numFmt w:val="bullet"/>
-      <w:lvlText w:val=""/>
-      <w:lvlJc w:val="left"/>
-      <w:pPr>
-        <w:ind w:left="2939" w:hanging="360"/>
-      </w:pPr>
-      <w:rPr>
-        <w:rFonts w:ascii="Symbol" w:hAnsi="Symbol" w:hint="default"/>
-      </w:rPr>
-    </w:lvl>
-    <w:lvl w:ilvl="4" w:tplc="04090003" w:tentative="1">
-      <w:start w:val="1"/>
-      <w:numFmt w:val="bullet"/>
-      <w:lvlText w:val="o"/>
-      <w:lvlJc w:val="left"/>
-      <w:pPr>
-        <w:ind w:left="3659" w:hanging="360"/>
-      </w:pPr>
-      <w:rPr>
-        <w:rFonts w:ascii="Courier New" w:hAnsi="Courier New" w:cs="Courier New" w:hint="default"/>
-      </w:rPr>
-    </w:lvl>
-    <w:lvl w:ilvl="5" w:tplc="04090005" w:tentative="1">
-      <w:start w:val="1"/>
-      <w:numFmt w:val="bullet"/>
-      <w:lvlText w:val=""/>
-      <w:lvlJc w:val="left"/>
-      <w:pPr>
-        <w:ind w:left="4379" w:hanging="360"/>
-      </w:pPr>
-      <w:rPr>
-        <w:rFonts w:ascii="Wingdings" w:hAnsi="Wingdings" w:hint="default"/>
-      </w:rPr>
-    </w:lvl>
-    <w:lvl w:ilvl="6" w:tplc="04090001" w:tentative="1">
-      <w:start w:val="1"/>
-      <w:numFmt w:val="bullet"/>
-      <w:lvlText w:val=""/>
-      <w:lvlJc w:val="left"/>
-      <w:pPr>
-        <w:ind w:left="5099" w:hanging="360"/>
-      </w:pPr>
-      <w:rPr>
-        <w:rFonts w:ascii="Symbol" w:hAnsi="Symbol" w:hint="default"/>
-      </w:rPr>
-    </w:lvl>
-    <w:lvl w:ilvl="7" w:tplc="04090003" w:tentative="1">
-      <w:start w:val="1"/>
-      <w:numFmt w:val="bullet"/>
-      <w:lvlText w:val="o"/>
-      <w:lvlJc w:val="left"/>
-      <w:pPr>
-        <w:ind w:left="5819" w:hanging="360"/>
-      </w:pPr>
-      <w:rPr>
-        <w:rFonts w:ascii="Courier New" w:hAnsi="Courier New" w:cs="Courier New" w:hint="default"/>
-      </w:rPr>
-    </w:lvl>
-    <w:lvl w:ilvl="8" w:tplc="04090005" w:tentative="1">
-      <w:start w:val="1"/>
-      <w:numFmt w:val="bullet"/>
-      <w:lvlText w:val=""/>
-      <w:lvlJc w:val="left"/>
-      <w:pPr>
-        <w:ind w:left="6539" w:hanging="360"/>
-      </w:pPr>
-      <w:rPr>
-        <w:rFonts w:ascii="Wingdings" w:hAnsi="Wingdings" w:hint="default"/>
-      </w:rPr>
-    </w:lvl>
-  </w:abstractNum>
   <w:num w:numId="1">
     <w:abstractNumId w:val="0"/>
-  </w:num>
-  <w:num w:numId="2">
-    <w:abstractNumId w:val="2"/>
-  </w:num>
-  <w:num w:numId="3">
-    <w:abstractNumId w:val="1"/>
   </w:num>
 </w:numbering>
 </file>
@@ -4424,49 +3006,6 @@
       <w:contextualSpacing/>
     </w:pPr>
   </w:style>
-  <w:style w:type="character" w:styleId="CommentReference">
-    <w:name w:val="annotation reference"/>
-    <w:basedOn w:val="DefaultParagraphFont"/>
-    <w:uiPriority w:val="99"/>
-    <w:semiHidden/>
-    <w:unhideWhenUsed/>
-    <w:rsid w:val="00A53114"/>
-    <w:rPr>
-      <w:sz w:val="16"/>
-      <w:szCs w:val="16"/>
-    </w:rPr>
-  </w:style>
-  <w:style w:type="paragraph" w:styleId="CommentText">
-    <w:name w:val="annotation text"/>
-    <w:basedOn w:val="Normal"/>
-    <w:link w:val="CommentTextChar"/>
-    <w:uiPriority w:val="99"/>
-    <w:unhideWhenUsed/>
-    <w:rsid w:val="00A53114"/>
-    <w:pPr>
-      <w:widowControl/>
-      <w:autoSpaceDE/>
-      <w:autoSpaceDN/>
-      <w:adjustRightInd/>
-    </w:pPr>
-    <w:rPr>
-      <w:rFonts w:asciiTheme="minorHAnsi" w:eastAsiaTheme="minorHAnsi" w:hAnsiTheme="minorHAnsi" w:cstheme="minorBidi"/>
-      <w:sz w:val="20"/>
-      <w:szCs w:val="20"/>
-    </w:rPr>
-  </w:style>
-  <w:style w:type="character" w:customStyle="1" w:styleId="CommentTextChar">
-    <w:name w:val="Comment Text Char"/>
-    <w:basedOn w:val="DefaultParagraphFont"/>
-    <w:link w:val="CommentText"/>
-    <w:uiPriority w:val="99"/>
-    <w:rsid w:val="00A53114"/>
-    <w:rPr>
-      <w:rFonts w:eastAsiaTheme="minorHAnsi"/>
-      <w:sz w:val="20"/>
-      <w:szCs w:val="20"/>
-    </w:rPr>
-  </w:style>
 </w:styles>
 </file>
 

</xml_diff>

<commit_message>
Review total_jail_days_to_serve and test before production.
</commit_message>
<xml_diff>
--- a/resources/Saved/21CRB00615_Crim_Traffic Judgment Entry.docx
+++ b/resources/Saved/21CRB00615_Crim_Traffic Judgment Entry.docx
@@ -239,7 +239,7 @@
           <w:sz w:val="20"/>
           <w:szCs w:val="20"/>
         </w:rPr>
-        <w:t xml:space="preserve">o</w:t>
+        <w:t>o</w:t>
       </w:r>
       <w:r>
         <w:rPr>
@@ -255,7 +255,7 @@
           <w:sz w:val="20"/>
           <w:szCs w:val="20"/>
         </w:rPr>
-        <w:t xml:space="preserve">21CRB00615</w:t>
+        <w:t>21CRB00615</w:t>
       </w:r>
       <w:r>
         <w:rPr>
@@ -334,7 +334,7 @@
           <w:sz w:val="20"/>
           <w:szCs w:val="20"/>
         </w:rPr>
-        <w:t xml:space="preserve">Mark</w:t>
+        <w:t>Mark</w:t>
       </w:r>
       <w:r>
         <w:rPr>
@@ -350,7 +350,7 @@
           <w:sz w:val="20"/>
           <w:szCs w:val="20"/>
         </w:rPr>
-        <w:t xml:space="preserve">Borham</w:t>
+        <w:t>Borham</w:t>
       </w:r>
       <w:r>
         <w:rPr>
@@ -467,14 +467,6 @@
           <w:szCs w:val="20"/>
         </w:rPr>
       </w:pPr>
-      <w:r>
-        <w:rPr>
-          <w:rFonts w:ascii="Palatino Linotype" w:hAnsi="Palatino Linotype"/>
-          <w:sz w:val="20"/>
-          <w:szCs w:val="20"/>
-        </w:rPr>
-        <w:t xml:space="preserve"/>
-      </w:r>
     </w:p>
     <w:p>
       <w:pPr>
@@ -517,7 +509,7 @@
           <w:sz w:val="20"/>
           <w:szCs w:val="20"/>
         </w:rPr>
-        <w:t xml:space="preserve"/>
+        <w:tab/>
       </w:r>
     </w:p>
     <w:p>
@@ -537,14 +529,6 @@
           <w:rFonts w:ascii="Palatino Linotype" w:hAnsi="Palatino Linotype"/>
           <w:sz w:val="20"/>
           <w:szCs w:val="20"/>
-        </w:rPr>
-        <w:t xml:space="preserve"/>
-      </w:r>
-      <w:r>
-        <w:rPr>
-          <w:rFonts w:ascii="Palatino Linotype" w:hAnsi="Palatino Linotype"/>
-          <w:sz w:val="20"/>
-          <w:szCs w:val="20"/>
           <w:lang w:val="en-CA"/>
         </w:rPr>
         <w:fldChar w:fldCharType="begin"/>
@@ -574,7 +558,7 @@
           <w:szCs w:val="20"/>
           <w:lang w:val="en-CA"/>
         </w:rPr>
-        <w:t xml:space="preserve">Defendant appeared in Court</w:t>
+        <w:t>Defendant appeared in Court</w:t>
       </w:r>
       <w:r>
         <w:rPr>
@@ -590,15 +574,15 @@
           <w:sz w:val="20"/>
           <w:szCs w:val="20"/>
         </w:rPr>
-        <w:t xml:space="preserve">arraignment</w:t>
-      </w:r>
-      <w:r>
-        <w:rPr>
-          <w:rFonts w:ascii="Palatino Linotype" w:hAnsi="Palatino Linotype"/>
-          <w:sz w:val="20"/>
-          <w:szCs w:val="20"/>
-        </w:rPr>
-        <w:t xml:space="preserve"> on March 20, 2022.</w:t>
+        <w:t>arraignment</w:t>
+      </w:r>
+      <w:r>
+        <w:rPr>
+          <w:rFonts w:ascii="Palatino Linotype" w:hAnsi="Palatino Linotype"/>
+          <w:sz w:val="20"/>
+          <w:szCs w:val="20"/>
+        </w:rPr>
+        <w:t xml:space="preserve"> on March 22, 2022.</w:t>
       </w:r>
       <w:r>
         <w:rPr>
@@ -615,52 +599,7 @@
           <w:sz w:val="20"/>
           <w:szCs w:val="20"/>
         </w:rPr>
-        <w:t xml:space="preserve">Defendant was represented by John Celebrezze</w:t>
-      </w:r>
-      <w:r>
-        <w:rPr>
-          <w:rFonts w:ascii="Palatino Linotype" w:hAnsi="Palatino Linotype"/>
-          <w:bCs/>
-          <w:sz w:val="20"/>
-          <w:szCs w:val="20"/>
-        </w:rPr>
-        <w:t xml:space="preserve">,</w:t>
-      </w:r>
-      <w:r>
-        <w:rPr>
-          <w:rFonts w:ascii="Palatino Linotype" w:hAnsi="Palatino Linotype"/>
-          <w:bCs/>
-          <w:sz w:val="20"/>
-          <w:szCs w:val="20"/>
-        </w:rPr>
-        <w:t xml:space="preserve"> Public Defender.</w:t>
-      </w:r>
-      <w:r>
-        <w:rPr>
-          <w:rFonts w:ascii="Palatino Linotype" w:hAnsi="Palatino Linotype"/>
-          <w:bCs/>
-          <w:sz w:val="20"/>
-          <w:szCs w:val="20"/>
-        </w:rPr>
-        <w:t xml:space="preserve"> </w:t>
-      </w:r>
-      <w:r>
-        <w:rPr>
-          <w:rFonts w:ascii="Palatino Linotype" w:hAnsi="Palatino Linotype"/>
-          <w:bCs/>
-          <w:sz w:val="20"/>
-          <w:szCs w:val="20"/>
-        </w:rPr>
-        <w:t xml:space="preserve"/>
-      </w:r>
-      <w:r>
-        <w:rPr>
-          <w:rFonts w:ascii="Palatino Linotype" w:hAnsi="Palatino Linotype"/>
-          <w:bCs/>
-          <w:sz w:val="20"/>
-          <w:szCs w:val="20"/>
-        </w:rPr>
-        <w:t xml:space="preserve"/>
+        <w:t xml:space="preserve">Defendant was represented by John Celebrezze, Public Defender. </w:t>
       </w:r>
     </w:p>
     <w:p>
@@ -805,17 +744,10 @@
         </w:rPr>
         <w:t>The Court, finding that the Defendant entered the plea knowingly, intelligently, and voluntarily, accepted the plea and entered the following sentence:</w:t>
       </w:r>
-      <w:r>
-        <w:rPr>
-          <w:rFonts w:ascii="Palatino Linotype" w:hAnsi="Palatino Linotype"/>
-          <w:sz w:val="20"/>
-          <w:szCs w:val="20"/>
-        </w:rPr>
-        <w:t xml:space="preserve"/>
-      </w:r>
     </w:p>
     <w:p>
       <w:pPr>
+        <w:jc w:val="both"/>
         <w:rPr>
           <w:rFonts w:ascii="Palatino Linotype" w:hAnsi="Palatino Linotype"/>
           <w:sz w:val="20"/>
@@ -831,8 +763,8 @@
         <w:tblLook w:val="04A0" w:firstRow="1" w:lastRow="0" w:firstColumn="1" w:lastColumn="0" w:noHBand="0" w:noVBand="1"/>
       </w:tblPr>
       <w:tblGrid>
-        <w:gridCol w:w="4261"/>
-        <w:gridCol w:w="4019"/>
+        <w:gridCol w:w="2182"/>
+        <w:gridCol w:w="3289"/>
       </w:tblGrid>
       <w:tr>
         <w:trPr>
@@ -840,7 +772,7 @@
         </w:trPr>
         <w:tc>
           <w:tcPr>
-            <w:tcW w:w="1801" w:type="dxa"/>
+            <w:tcW w:w="2182" w:type="dxa"/>
           </w:tcPr>
           <w:p>
             <w:pPr>
@@ -910,7 +842,7 @@
                 <w:sz w:val="20"/>
                 <w:szCs w:val="20"/>
               </w:rPr>
-              <w:t xml:space="preserve">Obstruct Official Business</w:t>
+              <w:t>Obstruct Official Business</w:t>
             </w:r>
           </w:p>
         </w:tc>
@@ -921,7 +853,7 @@
         </w:trPr>
         <w:tc>
           <w:tcPr>
-            <w:tcW w:w="1801" w:type="dxa"/>
+            <w:tcW w:w="2182" w:type="dxa"/>
           </w:tcPr>
           <w:p>
             <w:pPr>
@@ -953,7 +885,6 @@
                 <w:sz w:val="20"/>
                 <w:szCs w:val="20"/>
               </w:rPr>
-              <w:lastRenderedPageBreak/>
               <w:t>Statute/Ord.</w:t>
             </w:r>
           </w:p>
@@ -992,7 +923,7 @@
                 <w:sz w:val="20"/>
                 <w:szCs w:val="20"/>
               </w:rPr>
-              <w:t xml:space="preserve">2921.31</w:t>
+              <w:t>2921.31</w:t>
             </w:r>
           </w:p>
         </w:tc>
@@ -1003,7 +934,7 @@
         </w:trPr>
         <w:tc>
           <w:tcPr>
-            <w:tcW w:w="1801" w:type="dxa"/>
+            <w:tcW w:w="2182" w:type="dxa"/>
           </w:tcPr>
           <w:p>
             <w:pPr>
@@ -1073,7 +1004,7 @@
                 <w:sz w:val="20"/>
                 <w:szCs w:val="20"/>
               </w:rPr>
-              <w:t xml:space="preserve">M2</w:t>
+              <w:t>M2</w:t>
             </w:r>
           </w:p>
         </w:tc>
@@ -1084,7 +1015,7 @@
         </w:trPr>
         <w:tc>
           <w:tcPr>
-            <w:tcW w:w="1801" w:type="dxa"/>
+            <w:tcW w:w="2182" w:type="dxa"/>
           </w:tcPr>
           <w:p>
             <w:pPr>
@@ -1154,7 +1085,7 @@
                 <w:sz w:val="20"/>
                 <w:szCs w:val="20"/>
               </w:rPr>
-              <w:t xml:space="preserve">No Contest</w:t>
+              <w:t>No Contest</w:t>
             </w:r>
           </w:p>
         </w:tc>
@@ -1165,7 +1096,7 @@
         </w:trPr>
         <w:tc>
           <w:tcPr>
-            <w:tcW w:w="1801" w:type="dxa"/>
+            <w:tcW w:w="2182" w:type="dxa"/>
           </w:tcPr>
           <w:p>
             <w:pPr>
@@ -1235,7 +1166,7 @@
                 <w:sz w:val="20"/>
                 <w:szCs w:val="20"/>
               </w:rPr>
-              <w:t xml:space="preserve">Guilty - Allied Offense</w:t>
+              <w:t>Guilty</w:t>
             </w:r>
           </w:p>
         </w:tc>
@@ -1246,7 +1177,7 @@
         </w:trPr>
         <w:tc>
           <w:tcPr>
-            <w:tcW w:w="1801" w:type="dxa"/>
+            <w:tcW w:w="2182" w:type="dxa"/>
           </w:tcPr>
           <w:p>
             <w:pPr>
@@ -1316,7 +1247,7 @@
                 <w:sz w:val="20"/>
                 <w:szCs w:val="20"/>
               </w:rPr>
-              <w:t xml:space="preserve">$ 0</w:t>
+              <w:t>$ 150</w:t>
             </w:r>
           </w:p>
         </w:tc>
@@ -1327,7 +1258,7 @@
         </w:trPr>
         <w:tc>
           <w:tcPr>
-            <w:tcW w:w="1801" w:type="dxa"/>
+            <w:tcW w:w="2182" w:type="dxa"/>
           </w:tcPr>
           <w:p>
             <w:pPr>
@@ -1417,7 +1348,189 @@
                 <w:sz w:val="20"/>
                 <w:szCs w:val="20"/>
               </w:rPr>
-              <w:t xml:space="preserve">$ 0</w:t>
+              <w:t>$ 0</w:t>
+            </w:r>
+          </w:p>
+        </w:tc>
+      </w:tr>
+      <w:tr>
+        <w:trPr>
+          <w:jc w:val="center"/>
+        </w:trPr>
+        <w:tc>
+          <w:tcPr>
+            <w:tcW w:w="2182" w:type="dxa"/>
+          </w:tcPr>
+          <w:p>
+            <w:pPr>
+              <w:tabs>
+                <w:tab w:val="left" w:pos="-1080"/>
+                <w:tab w:val="left" w:pos="-720"/>
+                <w:tab w:val="left" w:pos="0"/>
+                <w:tab w:val="left" w:pos="720"/>
+                <w:tab w:val="left" w:pos="1440"/>
+                <w:tab w:val="left" w:pos="2160"/>
+                <w:tab w:val="left" w:pos="2880"/>
+                <w:tab w:val="left" w:pos="3600"/>
+                <w:tab w:val="left" w:pos="4320"/>
+                <w:tab w:val="left" w:pos="4680"/>
+              </w:tabs>
+              <w:rPr>
+                <w:rFonts w:ascii="Palatino Linotype" w:hAnsi="Palatino Linotype"/>
+                <w:b/>
+                <w:bCs/>
+                <w:sz w:val="20"/>
+                <w:szCs w:val="20"/>
+              </w:rPr>
+            </w:pPr>
+            <w:r>
+              <w:rPr>
+                <w:rFonts w:ascii="Palatino Linotype" w:hAnsi="Palatino Linotype"/>
+                <w:b/>
+                <w:bCs/>
+                <w:sz w:val="20"/>
+                <w:szCs w:val="20"/>
+              </w:rPr>
+              <w:t>Jail Days</w:t>
+            </w:r>
+          </w:p>
+        </w:tc>
+        <w:tc>
+          <w:tcPr>
+            <w:tcW w:w="3289" w:type="dxa"/>
+          </w:tcPr>
+          <w:p>
+            <w:pPr>
+              <w:tabs>
+                <w:tab w:val="left" w:pos="-1080"/>
+                <w:tab w:val="left" w:pos="-720"/>
+                <w:tab w:val="left" w:pos="0"/>
+                <w:tab w:val="left" w:pos="720"/>
+                <w:tab w:val="left" w:pos="1440"/>
+                <w:tab w:val="left" w:pos="2160"/>
+                <w:tab w:val="left" w:pos="2880"/>
+                <w:tab w:val="left" w:pos="3600"/>
+                <w:tab w:val="left" w:pos="4320"/>
+                <w:tab w:val="left" w:pos="4680"/>
+              </w:tabs>
+              <w:rPr>
+                <w:rFonts w:ascii="Palatino Linotype" w:hAnsi="Palatino Linotype"/>
+                <w:b/>
+                <w:bCs/>
+                <w:sz w:val="20"/>
+                <w:szCs w:val="20"/>
+              </w:rPr>
+            </w:pPr>
+            <w:r>
+              <w:rPr>
+                <w:rFonts w:ascii="Palatino Linotype" w:hAnsi="Palatino Linotype"/>
+                <w:b/>
+                <w:bCs/>
+                <w:sz w:val="20"/>
+                <w:szCs w:val="20"/>
+              </w:rPr>
+              <w:t>180</w:t>
+            </w:r>
+          </w:p>
+        </w:tc>
+      </w:tr>
+      <w:tr>
+        <w:trPr>
+          <w:jc w:val="center"/>
+        </w:trPr>
+        <w:tc>
+          <w:tcPr>
+            <w:tcW w:w="2182" w:type="dxa"/>
+          </w:tcPr>
+          <w:p>
+            <w:pPr>
+              <w:tabs>
+                <w:tab w:val="left" w:pos="-1080"/>
+                <w:tab w:val="left" w:pos="-720"/>
+                <w:tab w:val="left" w:pos="0"/>
+                <w:tab w:val="left" w:pos="720"/>
+                <w:tab w:val="left" w:pos="1440"/>
+                <w:tab w:val="left" w:pos="2160"/>
+                <w:tab w:val="left" w:pos="2880"/>
+                <w:tab w:val="left" w:pos="3600"/>
+                <w:tab w:val="left" w:pos="4320"/>
+                <w:tab w:val="left" w:pos="4680"/>
+              </w:tabs>
+              <w:rPr>
+                <w:rFonts w:ascii="Palatino Linotype" w:hAnsi="Palatino Linotype"/>
+                <w:b/>
+                <w:bCs/>
+                <w:sz w:val="20"/>
+                <w:szCs w:val="20"/>
+              </w:rPr>
+            </w:pPr>
+            <w:r>
+              <w:rPr>
+                <w:rFonts w:ascii="Palatino Linotype" w:hAnsi="Palatino Linotype"/>
+                <w:b/>
+                <w:bCs/>
+                <w:sz w:val="20"/>
+                <w:szCs w:val="20"/>
+              </w:rPr>
+              <w:t>Jail Days</w:t>
+            </w:r>
+            <w:r>
+              <w:rPr>
+                <w:rFonts w:ascii="Palatino Linotype" w:hAnsi="Palatino Linotype"/>
+                <w:b/>
+                <w:bCs/>
+                <w:sz w:val="20"/>
+                <w:szCs w:val="20"/>
+              </w:rPr>
+              <w:t xml:space="preserve"> </w:t>
+            </w:r>
+            <w:r>
+              <w:rPr>
+                <w:rFonts w:ascii="Palatino Linotype" w:hAnsi="Palatino Linotype"/>
+                <w:b/>
+                <w:bCs/>
+                <w:sz w:val="20"/>
+                <w:szCs w:val="20"/>
+              </w:rPr>
+              <w:t>Suspended</w:t>
+            </w:r>
+          </w:p>
+        </w:tc>
+        <w:tc>
+          <w:tcPr>
+            <w:tcW w:w="3289" w:type="dxa"/>
+          </w:tcPr>
+          <w:p>
+            <w:pPr>
+              <w:tabs>
+                <w:tab w:val="left" w:pos="-1080"/>
+                <w:tab w:val="left" w:pos="-720"/>
+                <w:tab w:val="left" w:pos="0"/>
+                <w:tab w:val="left" w:pos="720"/>
+                <w:tab w:val="left" w:pos="1440"/>
+                <w:tab w:val="left" w:pos="2160"/>
+                <w:tab w:val="left" w:pos="2880"/>
+                <w:tab w:val="left" w:pos="3600"/>
+                <w:tab w:val="left" w:pos="4320"/>
+                <w:tab w:val="left" w:pos="4680"/>
+              </w:tabs>
+              <w:rPr>
+                <w:rFonts w:ascii="Palatino Linotype" w:hAnsi="Palatino Linotype"/>
+                <w:b/>
+                <w:bCs/>
+                <w:sz w:val="20"/>
+                <w:szCs w:val="20"/>
+              </w:rPr>
+            </w:pPr>
+            <w:r>
+              <w:rPr>
+                <w:rFonts w:ascii="Palatino Linotype" w:hAnsi="Palatino Linotype"/>
+                <w:b/>
+                <w:bCs/>
+                <w:sz w:val="20"/>
+                <w:szCs w:val="20"/>
+              </w:rPr>
+              <w:t>166</w:t>
             </w:r>
           </w:p>
         </w:tc>
@@ -1425,8 +1538,22 @@
     </w:tbl>
     <w:p>
       <w:pPr>
-        <w:spacing w:line="276" w:lineRule="auto"/>
         <w:jc w:val="both"/>
+        <w:rPr>
+          <w:rFonts w:ascii="Palatino Linotype" w:hAnsi="Palatino Linotype"/>
+          <w:sz w:val="20"/>
+          <w:szCs w:val="20"/>
+        </w:rPr>
+      </w:pPr>
+      <w:r>
+        <w:rPr>
+          <w:rFonts w:ascii="Palatino Linotype" w:hAnsi="Palatino Linotype"/>
+          <w:sz w:val="20"/>
+          <w:szCs w:val="20"/>
+        </w:rPr>
+        <w:br/>
+      </w:r>
+      <w:r>
         <w:rPr>
           <w:rFonts w:ascii="Palatino Linotype" w:hAnsi="Palatino Linotype"/>
           <w:b/>
@@ -1434,10 +1561,239 @@
           <w:sz w:val="20"/>
           <w:szCs w:val="20"/>
         </w:rPr>
-      </w:pPr>
+        <w:t>Jail.</w:t>
+      </w:r>
+      <w:r>
+        <w:rPr>
+          <w:rFonts w:ascii="Palatino Linotype" w:hAnsi="Palatino Linotype"/>
+          <w:sz w:val="20"/>
+          <w:szCs w:val="20"/>
+        </w:rPr>
+        <w:t xml:space="preserve"> </w:t>
+      </w:r>
+      <w:r>
+        <w:rPr>
+          <w:rFonts w:ascii="Palatino Linotype" w:hAnsi="Palatino Linotype"/>
+          <w:bCs/>
+          <w:sz w:val="20"/>
+          <w:szCs w:val="20"/>
+        </w:rPr>
+        <w:t xml:space="preserve">Defendant is to </w:t>
+      </w:r>
+      <w:r>
+        <w:rPr>
+          <w:rFonts w:ascii="Palatino Linotype" w:hAnsi="Palatino Linotype"/>
+          <w:b/>
+          <w:sz w:val="20"/>
+          <w:szCs w:val="20"/>
+        </w:rPr>
+        <w:t>serve 14 days</w:t>
+      </w:r>
+      <w:r>
+        <w:rPr>
+          <w:rFonts w:ascii="Palatino Linotype" w:hAnsi="Palatino Linotype"/>
+          <w:bCs/>
+          <w:sz w:val="20"/>
+          <w:szCs w:val="20"/>
+        </w:rPr>
+        <w:t xml:space="preserve"> in jail</w:t>
+      </w:r>
+      <w:r>
+        <w:rPr>
+          <w:rFonts w:ascii="Palatino Linotype" w:hAnsi="Palatino Linotype"/>
+          <w:sz w:val="20"/>
+          <w:szCs w:val="20"/>
+        </w:rPr>
+        <w:t xml:space="preserve">. </w:t>
+      </w:r>
+      <w:r>
+        <w:rPr>
+          <w:rFonts w:ascii="Palatino Linotype" w:hAnsi="Palatino Linotype"/>
+          <w:sz w:val="20"/>
+          <w:szCs w:val="20"/>
+        </w:rPr>
+        <w:br/>
+      </w:r>
+      <w:r>
+        <w:rPr>
+          <w:rFonts w:ascii="Palatino Linotype" w:hAnsi="Palatino Linotype"/>
+          <w:sz w:val="20"/>
+          <w:szCs w:val="20"/>
+        </w:rPr>
+        <w:br/>
+      </w:r>
+      <w:r>
+        <w:rPr>
+          <w:rFonts w:ascii="Palatino Linotype" w:hAnsi="Palatino Linotype"/>
+          <w:b/>
+          <w:sz w:val="20"/>
+          <w:szCs w:val="20"/>
+        </w:rPr>
+        <w:t xml:space="preserve">Jail </w:t>
+      </w:r>
+      <w:r>
+        <w:rPr>
+          <w:rFonts w:ascii="Palatino Linotype" w:hAnsi="Palatino Linotype"/>
+          <w:b/>
+          <w:sz w:val="20"/>
+          <w:szCs w:val="20"/>
+        </w:rPr>
+        <w:t>Reporting</w:t>
+      </w:r>
+      <w:r>
+        <w:rPr>
+          <w:rFonts w:ascii="Palatino Linotype" w:hAnsi="Palatino Linotype"/>
+          <w:b/>
+          <w:sz w:val="20"/>
+          <w:szCs w:val="20"/>
+        </w:rPr>
+        <w:t xml:space="preserve"> Terms. </w:t>
+      </w:r>
+      <w:r>
+        <w:rPr>
+          <w:rFonts w:ascii="Palatino Linotype" w:hAnsi="Palatino Linotype"/>
+          <w:sz w:val="20"/>
+          <w:szCs w:val="20"/>
+        </w:rPr>
+        <w:t>Defendant shall schedule the jail days imposed in this case through the Office of Community Control.</w:t>
+      </w:r>
+      <w:r>
+        <w:rPr>
+          <w:rFonts w:ascii="Palatino Linotype" w:hAnsi="Palatino Linotype"/>
+          <w:sz w:val="20"/>
+          <w:szCs w:val="20"/>
+        </w:rPr>
+        <w:t xml:space="preserve"> </w:t>
+      </w:r>
+      <w:r>
+        <w:rPr>
+          <w:rFonts w:ascii="Palatino Linotype" w:hAnsi="Palatino Linotype"/>
+          <w:sz w:val="20"/>
+          <w:szCs w:val="20"/>
+        </w:rPr>
+        <w:t>Defendant shall report to jail timely and sober.</w:t>
+      </w:r>
     </w:p>
     <w:p>
       <w:pPr>
+        <w:pStyle w:val="ListParagraph"/>
+        <w:numPr>
+          <w:ilvl w:val="0"/>
+          <w:numId w:val="3"/>
+        </w:numPr>
+        <w:jc w:val="both"/>
+        <w:rPr>
+          <w:rFonts w:ascii="Palatino Linotype" w:hAnsi="Palatino Linotype"/>
+          <w:sz w:val="20"/>
+          <w:szCs w:val="20"/>
+        </w:rPr>
+      </w:pPr>
+      <w:r>
+        <w:rPr>
+          <w:rFonts w:ascii="Palatino Linotype" w:hAnsi="Palatino Linotype"/>
+          <w:sz w:val="20"/>
+          <w:szCs w:val="20"/>
+        </w:rPr>
+        <w:t>The jail days imposed shall be served</w:t>
+      </w:r>
+      <w:r>
+        <w:rPr>
+          <w:rFonts w:ascii="Palatino Linotype" w:hAnsi="Palatino Linotype"/>
+          <w:sz w:val="20"/>
+          <w:szCs w:val="20"/>
+        </w:rPr>
+        <w:t xml:space="preserve"> as</w:t>
+      </w:r>
+      <w:r>
+        <w:rPr>
+          <w:rFonts w:ascii="Palatino Linotype" w:hAnsi="Palatino Linotype"/>
+          <w:sz w:val="20"/>
+          <w:szCs w:val="20"/>
+        </w:rPr>
+        <w:t xml:space="preserve"> consecutive days. </w:t>
+      </w:r>
+    </w:p>
+    <w:p>
+      <w:pPr>
+        <w:pStyle w:val="ListParagraph"/>
+        <w:numPr>
+          <w:ilvl w:val="0"/>
+          <w:numId w:val="3"/>
+        </w:numPr>
+        <w:jc w:val="both"/>
+        <w:rPr>
+          <w:rFonts w:ascii="Palatino Linotype" w:hAnsi="Palatino Linotype"/>
+          <w:sz w:val="20"/>
+          <w:szCs w:val="20"/>
+        </w:rPr>
+      </w:pPr>
+      <w:r>
+        <w:rPr>
+          <w:rFonts w:ascii="Palatino Linotype" w:hAnsi="Palatino Linotype"/>
+          <w:sz w:val="20"/>
+          <w:szCs w:val="20"/>
+        </w:rPr>
+        <w:t xml:space="preserve">Defendant is granted </w:t>
+      </w:r>
+      <w:r>
+        <w:rPr>
+          <w:rFonts w:ascii="Palatino Linotype" w:hAnsi="Palatino Linotype"/>
+          <w:b/>
+          <w:sz w:val="20"/>
+          <w:szCs w:val="20"/>
+        </w:rPr>
+        <w:t>credit for 4 days</w:t>
+      </w:r>
+      <w:r>
+        <w:rPr>
+          <w:rFonts w:ascii="Palatino Linotype" w:hAnsi="Palatino Linotype"/>
+          <w:sz w:val="20"/>
+          <w:szCs w:val="20"/>
+        </w:rPr>
+        <w:t xml:space="preserve"> already served in jail.</w:t>
+      </w:r>
+    </w:p>
+    <w:p>
+      <w:pPr>
+        <w:pStyle w:val="ListParagraph"/>
+        <w:numPr>
+          <w:ilvl w:val="0"/>
+          <w:numId w:val="3"/>
+        </w:numPr>
+        <w:jc w:val="both"/>
+        <w:rPr>
+          <w:rFonts w:ascii="Palatino Linotype" w:hAnsi="Palatino Linotype"/>
+          <w:sz w:val="20"/>
+          <w:szCs w:val="20"/>
+        </w:rPr>
+      </w:pPr>
+      <w:r>
+        <w:rPr>
+          <w:rFonts w:ascii="Palatino Linotype" w:hAnsi="Palatino Linotype"/>
+          <w:sz w:val="20"/>
+          <w:szCs w:val="20"/>
+        </w:rPr>
+        <w:t>Defendant shall timely pay, or dispute, confinement costs billed pursuant to R.C. 2929.37 or be subject to certificate of judgment by the Clerk.</w:t>
+      </w:r>
+      <w:r>
+        <w:rPr>
+          <w:rFonts w:ascii="Palatino Linotype" w:hAnsi="Palatino Linotype"/>
+          <w:sz w:val="20"/>
+          <w:szCs w:val="20"/>
+        </w:rPr>
+        <w:t xml:space="preserve"> </w:t>
+      </w:r>
+      <w:r>
+        <w:rPr>
+          <w:rFonts w:ascii="Palatino Linotype" w:hAnsi="Palatino Linotype"/>
+          <w:sz w:val="20"/>
+          <w:szCs w:val="20"/>
+        </w:rPr>
+        <w:br/>
+      </w:r>
+    </w:p>
+    <w:p>
+      <w:pPr>
         <w:jc w:val="both"/>
         <w:rPr>
           <w:rFonts w:ascii="Palatino Linotype" w:hAnsi="Palatino Linotype"/>
@@ -1458,58 +1814,116 @@
       <w:r>
         <w:rPr>
           <w:rFonts w:ascii="Palatino Linotype" w:hAnsi="Palatino Linotype"/>
+          <w:bCs/>
+          <w:sz w:val="20"/>
+          <w:szCs w:val="20"/>
+          <w:u w:val="single"/>
+        </w:rPr>
+        <w:t>Court costs are assessed for the highest degree charge in this</w:t>
+      </w:r>
+      <w:r>
+        <w:rPr>
+          <w:rFonts w:ascii="Palatino Linotype" w:hAnsi="Palatino Linotype"/>
+          <w:bCs/>
+          <w:sz w:val="20"/>
+          <w:szCs w:val="20"/>
+          <w:u w:val="single"/>
+        </w:rPr>
+        <w:t xml:space="preserve"> case</w:t>
+      </w:r>
+      <w:r>
+        <w:rPr>
+          <w:rFonts w:ascii="Palatino Linotype" w:hAnsi="Palatino Linotype"/>
+          <w:bCs/>
+          <w:sz w:val="20"/>
+          <w:szCs w:val="20"/>
+        </w:rPr>
+        <w:t xml:space="preserve">. </w:t>
+      </w:r>
+      <w:r>
+        <w:rPr>
+          <w:rFonts w:ascii="Palatino Linotype" w:hAnsi="Palatino Linotype"/>
+          <w:sz w:val="20"/>
+          <w:szCs w:val="20"/>
+        </w:rPr>
+        <w:t>Having</w:t>
+      </w:r>
+      <w:r>
+        <w:rPr>
+          <w:rFonts w:ascii="Palatino Linotype" w:hAnsi="Palatino Linotype"/>
+          <w:sz w:val="20"/>
+          <w:szCs w:val="20"/>
+        </w:rPr>
+        <w:t xml:space="preserve"> been informed of the fines and costs</w:t>
+      </w:r>
+      <w:r>
+        <w:rPr>
+          <w:rFonts w:ascii="Palatino Linotype" w:hAnsi="Palatino Linotype"/>
+          <w:sz w:val="20"/>
+          <w:szCs w:val="20"/>
+        </w:rPr>
+        <w:t xml:space="preserve"> </w:t>
+      </w:r>
+      <w:r>
+        <w:rPr>
+          <w:rFonts w:ascii="Palatino Linotype" w:hAnsi="Palatino Linotype"/>
+          <w:sz w:val="20"/>
+          <w:szCs w:val="20"/>
+        </w:rPr>
+        <w:t xml:space="preserve">owed, Defendant expressed an ability to pay </w:t>
+      </w:r>
+      <w:r>
+        <w:rPr>
+          <w:rFonts w:ascii="Palatino Linotype" w:hAnsi="Palatino Linotype"/>
           <w:b/>
           <w:bCs/>
           <w:sz w:val="20"/>
           <w:szCs w:val="20"/>
         </w:rPr>
-        <w:t xml:space="preserve"/>
-      </w:r>
-      <w:r>
-        <w:rPr>
-          <w:rFonts w:ascii="Palatino Linotype" w:hAnsi="Palatino Linotype"/>
-          <w:bCs/>
-          <w:sz w:val="20"/>
-          <w:szCs w:val="20"/>
-          <w:u w:val="single"/>
-        </w:rPr>
-        <w:t>Court costs are assessed for the highest degree charge in this</w:t>
-      </w:r>
-      <w:r>
-        <w:rPr>
-          <w:rFonts w:ascii="Palatino Linotype" w:hAnsi="Palatino Linotype"/>
-          <w:bCs/>
-          <w:sz w:val="20"/>
-          <w:szCs w:val="20"/>
-          <w:u w:val="single"/>
-        </w:rPr>
-        <w:t xml:space="preserve"> case</w:t>
-      </w:r>
-      <w:r>
-        <w:rPr>
-          <w:rFonts w:ascii="Palatino Linotype" w:hAnsi="Palatino Linotype"/>
-          <w:bCs/>
+        <w:t>forthwith</w:t>
+      </w:r>
+      <w:r>
+        <w:rPr>
+          <w:rFonts w:ascii="Palatino Linotype" w:hAnsi="Palatino Linotype"/>
           <w:sz w:val="20"/>
           <w:szCs w:val="20"/>
         </w:rPr>
         <w:t xml:space="preserve">. </w:t>
       </w:r>
-      <w:r>
-        <w:rPr>
-          <w:rFonts w:ascii="Palatino Linotype" w:hAnsi="Palatino Linotype"/>
-          <w:sz w:val="20"/>
-          <w:szCs w:val="20"/>
-        </w:rPr>
-        <w:t xml:space="preserve">Having</w:t>
-      </w:r>
-      <w:r>
-        <w:rPr>
-          <w:rFonts w:ascii="Palatino Linotype" w:hAnsi="Palatino Linotype"/>
-          <w:sz w:val="20"/>
-          <w:szCs w:val="20"/>
-        </w:rPr>
-        <w:t xml:space="preserve"> been informed of the fines </w:t>
-      </w:r>
+      <w:bookmarkStart w:id="0" w:name="_Hlk94196527"/>
+      <w:r>
+        <w:rPr>
+          <w:rFonts w:ascii="Palatino Linotype" w:hAnsi="Palatino Linotype"/>
+          <w:sz w:val="20"/>
+          <w:szCs w:val="20"/>
+        </w:rPr>
+        <w:t>Absent further order, the Court finds Defendant is able and shall pay</w:t>
+      </w:r>
+      <w:r>
+        <w:rPr>
+          <w:rFonts w:ascii="Palatino Linotype" w:hAnsi="Palatino Linotype"/>
+          <w:sz w:val="20"/>
+          <w:szCs w:val="20"/>
+        </w:rPr>
+        <w:t xml:space="preserve"> the fines and costs</w:t>
+      </w:r>
+      <w:r>
+        <w:rPr>
+          <w:rFonts w:ascii="Palatino Linotype" w:hAnsi="Palatino Linotype"/>
+          <w:sz w:val="20"/>
+          <w:szCs w:val="20"/>
+        </w:rPr>
+        <w:t xml:space="preserve"> </w:t>
+      </w:r>
+      <w:r>
+        <w:rPr>
+          <w:rFonts w:ascii="Palatino Linotype" w:hAnsi="Palatino Linotype"/>
+          <w:sz w:val="20"/>
+          <w:szCs w:val="20"/>
+        </w:rPr>
+        <w:t xml:space="preserve">in full by </w:t>
+      </w:r>
+      <w:bookmarkEnd w:id="0"/>
       <w:r>
         <w:rPr>
           <w:rFonts w:ascii="Palatino Linotype" w:hAnsi="Palatino Linotype"/>
@@ -1518,15 +1932,15 @@
           <w:sz w:val="20"/>
           <w:szCs w:val="20"/>
         </w:rPr>
-        <w:t xml:space="preserve"/>
-      </w:r>
-      <w:r>
-        <w:rPr>
-          <w:rFonts w:ascii="Palatino Linotype" w:hAnsi="Palatino Linotype"/>
-          <w:sz w:val="20"/>
-          <w:szCs w:val="20"/>
-        </w:rPr>
-        <w:t xml:space="preserve">and costs</w:t>
+        <w:t>March 22, 2022</w:t>
+      </w:r>
+      <w:r>
+        <w:rPr>
+          <w:rFonts w:ascii="Palatino Linotype" w:hAnsi="Palatino Linotype"/>
+          <w:sz w:val="20"/>
+          <w:szCs w:val="20"/>
+        </w:rPr>
+        <w:t>.</w:t>
       </w:r>
       <w:r>
         <w:rPr>
@@ -1535,142 +1949,6 @@
           <w:szCs w:val="20"/>
         </w:rPr>
         <w:t xml:space="preserve"> </w:t>
-      </w:r>
-      <w:r>
-        <w:rPr>
-          <w:rFonts w:ascii="Palatino Linotype" w:hAnsi="Palatino Linotype"/>
-          <w:sz w:val="20"/>
-          <w:szCs w:val="20"/>
-        </w:rPr>
-        <w:t xml:space="preserve">owed, Defendant expressed an ability to pay </w:t>
-      </w:r>
-      <w:r>
-        <w:rPr>
-          <w:rFonts w:ascii="Palatino Linotype" w:hAnsi="Palatino Linotype"/>
-          <w:b/>
-          <w:bCs/>
-          <w:sz w:val="20"/>
-          <w:szCs w:val="20"/>
-        </w:rPr>
-        <w:t xml:space="preserve">forthwith</w:t>
-      </w:r>
-      <w:r>
-        <w:rPr>
-          <w:rFonts w:ascii="Palatino Linotype" w:hAnsi="Palatino Linotype"/>
-          <w:sz w:val="20"/>
-          <w:szCs w:val="20"/>
-        </w:rPr>
-        <w:t xml:space="preserve">. </w:t>
-      </w:r>
-      <w:bookmarkStart w:id="0" w:name="_Hlk94196527"/>
-      <w:r>
-        <w:rPr>
-          <w:rFonts w:ascii="Palatino Linotype" w:hAnsi="Palatino Linotype"/>
-          <w:sz w:val="20"/>
-          <w:szCs w:val="20"/>
-        </w:rPr>
-        <w:t xml:space="preserve">Absent further order, the Court finds Defendant is able and shall pay</w:t>
-      </w:r>
-      <w:r>
-        <w:rPr>
-          <w:rFonts w:ascii="Palatino Linotype" w:hAnsi="Palatino Linotype"/>
-          <w:sz w:val="20"/>
-          <w:szCs w:val="20"/>
-        </w:rPr>
-        <w:t xml:space="preserve"> the fines </w:t>
-      </w:r>
-      <w:r>
-        <w:rPr>
-          <w:rFonts w:ascii="Palatino Linotype" w:hAnsi="Palatino Linotype"/>
-          <w:b/>
-          <w:bCs/>
-          <w:sz w:val="20"/>
-          <w:szCs w:val="20"/>
-        </w:rPr>
-        <w:t xml:space="preserve"/>
-      </w:r>
-      <w:r>
-        <w:rPr>
-          <w:rFonts w:ascii="Palatino Linotype" w:hAnsi="Palatino Linotype"/>
-          <w:sz w:val="20"/>
-          <w:szCs w:val="20"/>
-        </w:rPr>
-        <w:t xml:space="preserve">and costs</w:t>
-      </w:r>
-      <w:r>
-        <w:rPr>
-          <w:rFonts w:ascii="Palatino Linotype" w:hAnsi="Palatino Linotype"/>
-          <w:sz w:val="20"/>
-          <w:szCs w:val="20"/>
-        </w:rPr>
-        <w:t xml:space="preserve"> </w:t>
-      </w:r>
-      <w:r>
-        <w:rPr>
-          <w:rFonts w:ascii="Palatino Linotype" w:hAnsi="Palatino Linotype"/>
-          <w:sz w:val="20"/>
-          <w:szCs w:val="20"/>
-        </w:rPr>
-        <w:t xml:space="preserve">in full by </w:t>
-      </w:r>
-      <w:bookmarkEnd w:id="0"/>
-      <w:r>
-        <w:rPr>
-          <w:rFonts w:ascii="Palatino Linotype" w:hAnsi="Palatino Linotype"/>
-          <w:b/>
-          <w:bCs/>
-          <w:sz w:val="20"/>
-          <w:szCs w:val="20"/>
-        </w:rPr>
-        <w:t xml:space="preserve">March 20, 2022</w:t>
-      </w:r>
-      <w:r>
-        <w:rPr>
-          <w:rFonts w:ascii="Palatino Linotype" w:hAnsi="Palatino Linotype"/>
-          <w:sz w:val="20"/>
-          <w:szCs w:val="20"/>
-        </w:rPr>
-        <w:t xml:space="preserve">. </w:t>
-      </w:r>
-      <w:r>
-        <w:rPr>
-          <w:rFonts w:ascii="Palatino Linotype" w:hAnsi="Palatino Linotype"/>
-          <w:sz w:val="20"/>
-          <w:szCs w:val="20"/>
-        </w:rPr>
-        <w:t xml:space="preserve"/>
-      </w:r>
-      <w:r>
-        <w:rPr>
-          <w:rFonts w:ascii="Palatino Linotype" w:hAnsi="Palatino Linotype"/>
-          <w:sz w:val="20"/>
-          <w:szCs w:val="20"/>
-        </w:rPr>
-        <w:t xml:space="preserve"/>
-      </w:r>
-      <w:r>
-        <w:rPr>
-          <w:rFonts w:ascii="Palatino Linotype" w:hAnsi="Palatino Linotype"/>
-          <w:sz w:val="20"/>
-          <w:szCs w:val="20"/>
-        </w:rPr>
-        <w:t xml:space="preserve"/>
-      </w:r>
-      <w:r>
-        <w:rPr>
-          <w:rFonts w:ascii="Palatino Linotype" w:hAnsi="Palatino Linotype"/>
-          <w:sz w:val="20"/>
-          <w:szCs w:val="20"/>
-        </w:rPr>
-        <w:t xml:space="preserve"/>
-      </w:r>
-      <w:r>
-        <w:rPr>
-          <w:rFonts w:ascii="Palatino Linotype" w:hAnsi="Palatino Linotype"/>
-          <w:sz w:val="20"/>
-          <w:szCs w:val="20"/>
-        </w:rPr>
-        <w:t xml:space="preserve"/>
       </w:r>
     </w:p>
     <w:p>
@@ -1776,7 +2054,7 @@
           <w:sz w:val="20"/>
           <w:szCs w:val="20"/>
         </w:rPr>
-        <w:t xml:space="preserve">____________________________________</w:t>
+        <w:t>____________________________________</w:t>
       </w:r>
     </w:p>
     <w:p>
@@ -1815,7 +2093,7 @@
           <w:sz w:val="20"/>
           <w:szCs w:val="20"/>
         </w:rPr>
-        <w:t xml:space="preserve">Judge</w:t>
+        <w:t>Judge</w:t>
       </w:r>
       <w:r>
         <w:rPr>
@@ -1831,7 +2109,7 @@
           <w:sz w:val="20"/>
           <w:szCs w:val="20"/>
         </w:rPr>
-        <w:t xml:space="preserve">Marianne</w:t>
+        <w:t>Marianne</w:t>
       </w:r>
       <w:r>
         <w:rPr>
@@ -1847,158 +2125,18 @@
           <w:sz w:val="20"/>
           <w:szCs w:val="20"/>
         </w:rPr>
-        <w:t xml:space="preserve">Hemmeter</w:t>
-      </w:r>
-    </w:p>
-    <w:p>
-      <w:pPr>
-        <w:tabs>
-          <w:tab w:val="left" w:pos="-1080"/>
-          <w:tab w:val="left" w:pos="-720"/>
-          <w:tab w:val="left" w:pos="0"/>
-          <w:tab w:val="left" w:pos="720"/>
-          <w:tab w:val="left" w:pos="1440"/>
-          <w:tab w:val="left" w:pos="2160"/>
-          <w:tab w:val="left" w:pos="2880"/>
-          <w:tab w:val="left" w:pos="3600"/>
-          <w:tab w:val="left" w:pos="4320"/>
-          <w:tab w:val="left" w:pos="4680"/>
-        </w:tabs>
-        <w:rPr>
-          <w:rFonts w:ascii="Palatino Linotype" w:hAnsi="Palatino Linotype"/>
-          <w:bCs/>
-          <w:sz w:val="20"/>
-          <w:szCs w:val="20"/>
-        </w:rPr>
-      </w:pPr>
-      <w:r>
-        <w:rPr>
-          <w:rFonts w:ascii="Palatino Linotype" w:hAnsi="Palatino Linotype"/>
-          <w:sz w:val="20"/>
-          <w:szCs w:val="20"/>
-        </w:rPr>
-        <w:t xml:space="preserve"/>
-      </w:r>
-    </w:p>
-    <w:p>
-      <w:pPr>
-        <w:tabs>
-          <w:tab w:val="left" w:pos="-1080"/>
-          <w:tab w:val="left" w:pos="-720"/>
-          <w:tab w:val="left" w:pos="0"/>
-          <w:tab w:val="left" w:pos="720"/>
-          <w:tab w:val="left" w:pos="1440"/>
-          <w:tab w:val="left" w:pos="2160"/>
-          <w:tab w:val="left" w:pos="2880"/>
-          <w:tab w:val="left" w:pos="3600"/>
-          <w:tab w:val="left" w:pos="4320"/>
-          <w:tab w:val="left" w:pos="4680"/>
-        </w:tabs>
-        <w:rPr>
-          <w:rFonts w:ascii="Palatino Linotype" w:hAnsi="Palatino Linotype"/>
-          <w:sz w:val="16"/>
-          <w:szCs w:val="16"/>
-        </w:rPr>
-      </w:pPr>
-      <w:r>
-        <w:rPr>
-          <w:rFonts w:ascii="Palatino Linotype" w:hAnsi="Palatino Linotype"/>
-          <w:sz w:val="16"/>
-          <w:szCs w:val="16"/>
-        </w:rPr>
-        <w:t xml:space="preserve">Copies served by Dep. Clerk ___________________________ on the following date ____________________ to:</w:t>
-      </w:r>
-    </w:p>
-    <w:p>
-      <w:pPr>
-        <w:tabs>
-          <w:tab w:val="left" w:pos="-1080"/>
-          <w:tab w:val="left" w:pos="-720"/>
-          <w:tab w:val="left" w:pos="0"/>
-          <w:tab w:val="left" w:pos="720"/>
-          <w:tab w:val="left" w:pos="1440"/>
-          <w:tab w:val="left" w:pos="2160"/>
-          <w:tab w:val="left" w:pos="2880"/>
-          <w:tab w:val="left" w:pos="3600"/>
-          <w:tab w:val="left" w:pos="4320"/>
-          <w:tab w:val="left" w:pos="4680"/>
-        </w:tabs>
-        <w:rPr>
-          <w:rFonts w:ascii="Palatino Linotype" w:hAnsi="Palatino Linotype"/>
-          <w:sz w:val="16"/>
-          <w:szCs w:val="16"/>
-        </w:rPr>
-      </w:pPr>
-      <w:r>
-        <w:rPr>
-          <w:rFonts w:ascii="Palatino Linotype" w:hAnsi="Palatino Linotype"/>
-          <w:sz w:val="16"/>
-          <w:szCs w:val="16"/>
-        </w:rPr>
-        <w:t xml:space="preserve">Prosecutor’s Office: PS    OM     EM; Defendant’s Attorney: PS     OM     EM; Mark Borham: PS     OM     EM;</w:t>
-      </w:r>
-    </w:p>
-    <w:p>
-      <w:pPr>
-        <w:tabs>
-          <w:tab w:val="left" w:pos="-1080"/>
-          <w:tab w:val="left" w:pos="-720"/>
-          <w:tab w:val="left" w:pos="0"/>
-          <w:tab w:val="left" w:pos="720"/>
-          <w:tab w:val="left" w:pos="1440"/>
-          <w:tab w:val="left" w:pos="2160"/>
-          <w:tab w:val="left" w:pos="2880"/>
-          <w:tab w:val="left" w:pos="3600"/>
-          <w:tab w:val="left" w:pos="4320"/>
-          <w:tab w:val="left" w:pos="4680"/>
-        </w:tabs>
-        <w:rPr>
-          <w:rFonts w:ascii="Palatino Linotype" w:hAnsi="Palatino Linotype"/>
-          <w:sz w:val="16"/>
-          <w:szCs w:val="16"/>
-        </w:rPr>
-      </w:pPr>
-      <w:r>
-        <w:rPr>
-          <w:rFonts w:ascii="Palatino Linotype" w:hAnsi="Palatino Linotype"/>
-          <w:sz w:val="16"/>
-          <w:szCs w:val="16"/>
-        </w:rPr>
-        <w:t xml:space="preserve"/>
-      </w:r>
-    </w:p>
-    <w:p>
-      <w:pPr>
-        <w:tabs>
-          <w:tab w:val="left" w:pos="-1080"/>
-          <w:tab w:val="left" w:pos="-720"/>
-          <w:tab w:val="left" w:pos="0"/>
-          <w:tab w:val="left" w:pos="720"/>
-          <w:tab w:val="left" w:pos="1440"/>
-          <w:tab w:val="left" w:pos="2160"/>
-          <w:tab w:val="left" w:pos="2880"/>
-          <w:tab w:val="left" w:pos="3600"/>
-          <w:tab w:val="left" w:pos="4320"/>
-          <w:tab w:val="left" w:pos="4680"/>
-        </w:tabs>
-        <w:rPr>
-          <w:rFonts w:ascii="Palatino Linotype" w:hAnsi="Palatino Linotype"/>
-          <w:sz w:val="16"/>
-          <w:szCs w:val="16"/>
-        </w:rPr>
-      </w:pPr>
+        <w:t>Hemmeter</w:t>
+      </w:r>
     </w:p>
     <w:sectPr>
-      <w:headerReference w:type="even" r:id="rId7"/>
-      <w:headerReference w:type="default" r:id="rId8"/>
-      <w:footerReference w:type="even" r:id="rId9"/>
-      <w:footerReference w:type="default" r:id="rId10"/>
-      <w:headerReference w:type="first" r:id="rId11"/>
-      <w:footerReference w:type="first" r:id="rId12"/>
+      <w:headerReference w:type="default" r:id="rId7"/>
+      <w:footerReference w:type="default" r:id="rId8"/>
+      <w:footerReference w:type="first" r:id="rId9"/>
       <w:pgSz w:w="12240" w:h="15840"/>
       <w:pgMar w:top="1440" w:right="1080" w:bottom="1440" w:left="1080" w:header="720" w:footer="720" w:gutter="0"/>
       <w:cols w:space="720"/>
       <w:noEndnote/>
+      <w:titlePg/>
       <w:docGrid w:linePitch="326"/>
     </w:sectPr>
   </w:body>
@@ -2026,19 +2164,14 @@
 
 <file path=word/footer1.xml><?xml version="1.0" encoding="utf-8"?>
 <w:ftr xmlns:wpc="http://schemas.microsoft.com/office/word/2010/wordprocessingCanvas" xmlns:cx="http://schemas.microsoft.com/office/drawing/2014/chartex" xmlns:cx1="http://schemas.microsoft.com/office/drawing/2015/9/8/chartex" xmlns:cx2="http://schemas.microsoft.com/office/drawing/2015/10/21/chartex" xmlns:cx3="http://schemas.microsoft.com/office/drawing/2016/5/9/chartex" xmlns:cx4="http://schemas.microsoft.com/office/drawing/2016/5/10/chartex" xmlns:cx5="http://schemas.microsoft.com/office/drawing/2016/5/11/chartex" xmlns:cx6="http://schemas.microsoft.com/office/drawing/2016/5/12/chartex" xmlns:cx7="http://schemas.microsoft.com/office/drawing/2016/5/13/chartex" xmlns:cx8="http://schemas.microsoft.com/office/drawing/2016/5/14/chartex" xmlns:mc="http://schemas.openxmlformats.org/markup-compatibility/2006" xmlns:aink="http://schemas.microsoft.com/office/drawing/2016/ink" xmlns:am3d="http://schemas.microsoft.com/office/drawing/2017/model3d" xmlns:o="urn:schemas-microsoft-com:office:office" xmlns:r="http://schemas.openxmlformats.org/officeDocument/2006/relationships" xmlns:m="http://schemas.openxmlformats.org/officeDocument/2006/math" xmlns:v="urn:schemas-microsoft-com:vml" xmlns:wp14="http://schemas.microsoft.com/office/word/2010/wordprocessingDrawing" xmlns:wp="http://schemas.openxmlformats.org/drawingml/2006/wordprocessingDrawing" xmlns:w10="urn:schemas-microsoft-com:office:word" xmlns:w="http://schemas.openxmlformats.org/wordprocessingml/2006/main" xmlns:w14="http://schemas.microsoft.com/office/word/2010/wordml" xmlns:w15="http://schemas.microsoft.com/office/word/2012/wordml" xmlns:w16cex="http://schemas.microsoft.com/office/word/2018/wordml/cex" xmlns:w16cid="http://schemas.microsoft.com/office/word/2016/wordml/cid" xmlns:w16="http://schemas.microsoft.com/office/word/2018/wordml" xmlns:w16sdtdh="http://schemas.microsoft.com/office/word/2020/wordml/sdtdatahash" xmlns:w16se="http://schemas.microsoft.com/office/word/2015/wordml/symex" xmlns:wpg="http://schemas.microsoft.com/office/word/2010/wordprocessingGroup" xmlns:wpi="http://schemas.microsoft.com/office/word/2010/wordprocessingInk" xmlns:wne="http://schemas.microsoft.com/office/word/2006/wordml" xmlns:wps="http://schemas.microsoft.com/office/word/2010/wordprocessingShape" mc:Ignorable="w14 w15 w16se w16cid w16 w16cex w16sdtdh wp14">
-  <w:p>
-    <w:pPr>
-      <w:pStyle w:val="Footer"/>
-    </w:pPr>
-  </w:p>
-</w:ftr>
-</file>
-
-<file path=word/footer2.xml><?xml version="1.0" encoding="utf-8"?>
-<w:ftr xmlns:wpc="http://schemas.microsoft.com/office/word/2010/wordprocessingCanvas" xmlns:cx="http://schemas.microsoft.com/office/drawing/2014/chartex" xmlns:cx1="http://schemas.microsoft.com/office/drawing/2015/9/8/chartex" xmlns:cx2="http://schemas.microsoft.com/office/drawing/2015/10/21/chartex" xmlns:cx3="http://schemas.microsoft.com/office/drawing/2016/5/9/chartex" xmlns:cx4="http://schemas.microsoft.com/office/drawing/2016/5/10/chartex" xmlns:cx5="http://schemas.microsoft.com/office/drawing/2016/5/11/chartex" xmlns:cx6="http://schemas.microsoft.com/office/drawing/2016/5/12/chartex" xmlns:cx7="http://schemas.microsoft.com/office/drawing/2016/5/13/chartex" xmlns:cx8="http://schemas.microsoft.com/office/drawing/2016/5/14/chartex" xmlns:mc="http://schemas.openxmlformats.org/markup-compatibility/2006" xmlns:aink="http://schemas.microsoft.com/office/drawing/2016/ink" xmlns:am3d="http://schemas.microsoft.com/office/drawing/2017/model3d" xmlns:o="urn:schemas-microsoft-com:office:office" xmlns:r="http://schemas.openxmlformats.org/officeDocument/2006/relationships" xmlns:m="http://schemas.openxmlformats.org/officeDocument/2006/math" xmlns:v="urn:schemas-microsoft-com:vml" xmlns:wp14="http://schemas.microsoft.com/office/word/2010/wordprocessingDrawing" xmlns:wp="http://schemas.openxmlformats.org/drawingml/2006/wordprocessingDrawing" xmlns:w10="urn:schemas-microsoft-com:office:word" xmlns:w="http://schemas.openxmlformats.org/wordprocessingml/2006/main" xmlns:w14="http://schemas.microsoft.com/office/word/2010/wordml" xmlns:w15="http://schemas.microsoft.com/office/word/2012/wordml" xmlns:w16cex="http://schemas.microsoft.com/office/word/2018/wordml/cex" xmlns:w16cid="http://schemas.microsoft.com/office/word/2016/wordml/cid" xmlns:w16="http://schemas.microsoft.com/office/word/2018/wordml" xmlns:w16sdtdh="http://schemas.microsoft.com/office/word/2020/wordml/sdtdatahash" xmlns:w16se="http://schemas.microsoft.com/office/word/2015/wordml/symex" xmlns:wpg="http://schemas.microsoft.com/office/word/2010/wordprocessingGroup" xmlns:wpi="http://schemas.microsoft.com/office/word/2010/wordprocessingInk" xmlns:wne="http://schemas.microsoft.com/office/word/2006/wordml" xmlns:wps="http://schemas.microsoft.com/office/word/2010/wordprocessingShape" mc:Ignorable="w14 w15 w16se w16cid w16 w16cex w16sdtdh wp14">
   <w:sdt>
     <w:sdtPr>
-      <w:id w:val="-1309706245"/>
+      <w:rPr>
+        <w:rFonts w:ascii="Palatino Linotype" w:hAnsi="Palatino Linotype"/>
+        <w:sz w:val="20"/>
+        <w:szCs w:val="20"/>
+      </w:rPr>
+      <w:id w:val="-2099861789"/>
       <w:docPartObj>
         <w:docPartGallery w:val="Page Numbers (Bottom of Page)"/>
         <w:docPartUnique/>
@@ -2053,19 +2186,13 @@
             <w:sz w:val="20"/>
             <w:szCs w:val="20"/>
           </w:rPr>
-          <w:id w:val="98381352"/>
+          <w:id w:val="860082579"/>
           <w:docPartObj>
             <w:docPartGallery w:val="Page Numbers (Top of Page)"/>
             <w:docPartUnique/>
           </w:docPartObj>
         </w:sdtPr>
-        <w:sdtEndPr>
-          <w:rPr>
-            <w:rFonts w:ascii="Times New Roman" w:hAnsi="Times New Roman"/>
-            <w:sz w:val="24"/>
-            <w:szCs w:val="24"/>
-          </w:rPr>
-        </w:sdtEndPr>
+        <w:sdtEndPr/>
         <w:sdtContent>
           <w:p>
             <w:pPr>
@@ -2194,7 +2321,7 @@
                 <w:sz w:val="20"/>
                 <w:szCs w:val="20"/>
               </w:rPr>
-              <w:t>3</w:t>
+              <w:t>5</w:t>
             </w:r>
             <w:r>
               <w:rPr>
@@ -2222,19 +2349,40 @@
                 <w:sz w:val="20"/>
                 <w:szCs w:val="20"/>
               </w:rPr>
-              <w:t xml:space="preserve">Final Judgment Entry 21CRB00615</w:t>
+              <w:t>Final Judgment Entry 21CRB00615</w:t>
             </w:r>
           </w:p>
           <w:p>
             <w:pPr>
-              <w:pStyle w:val="Footer"/>
+              <w:tabs>
+                <w:tab w:val="left" w:pos="-1080"/>
+                <w:tab w:val="left" w:pos="-720"/>
+                <w:tab w:val="left" w:pos="0"/>
+                <w:tab w:val="left" w:pos="720"/>
+                <w:tab w:val="left" w:pos="1440"/>
+                <w:tab w:val="left" w:pos="2160"/>
+                <w:tab w:val="left" w:pos="2880"/>
+                <w:tab w:val="left" w:pos="3600"/>
+                <w:tab w:val="left" w:pos="4320"/>
+                <w:tab w:val="left" w:pos="4680"/>
+              </w:tabs>
               <w:jc w:val="right"/>
+              <w:rPr>
+                <w:rFonts w:ascii="Palatino Linotype" w:hAnsi="Palatino Linotype"/>
+                <w:sz w:val="20"/>
+                <w:szCs w:val="20"/>
+              </w:rPr>
             </w:pPr>
           </w:p>
         </w:sdtContent>
       </w:sdt>
     </w:sdtContent>
   </w:sdt>
+</w:ftr>
+</file>
+
+<file path=word/footer2.xml><?xml version="1.0" encoding="utf-8"?>
+<w:ftr xmlns:wpc="http://schemas.microsoft.com/office/word/2010/wordprocessingCanvas" xmlns:cx="http://schemas.microsoft.com/office/drawing/2014/chartex" xmlns:cx1="http://schemas.microsoft.com/office/drawing/2015/9/8/chartex" xmlns:cx2="http://schemas.microsoft.com/office/drawing/2015/10/21/chartex" xmlns:cx3="http://schemas.microsoft.com/office/drawing/2016/5/9/chartex" xmlns:cx4="http://schemas.microsoft.com/office/drawing/2016/5/10/chartex" xmlns:cx5="http://schemas.microsoft.com/office/drawing/2016/5/11/chartex" xmlns:cx6="http://schemas.microsoft.com/office/drawing/2016/5/12/chartex" xmlns:cx7="http://schemas.microsoft.com/office/drawing/2016/5/13/chartex" xmlns:cx8="http://schemas.microsoft.com/office/drawing/2016/5/14/chartex" xmlns:mc="http://schemas.openxmlformats.org/markup-compatibility/2006" xmlns:aink="http://schemas.microsoft.com/office/drawing/2016/ink" xmlns:am3d="http://schemas.microsoft.com/office/drawing/2017/model3d" xmlns:o="urn:schemas-microsoft-com:office:office" xmlns:r="http://schemas.openxmlformats.org/officeDocument/2006/relationships" xmlns:m="http://schemas.openxmlformats.org/officeDocument/2006/math" xmlns:v="urn:schemas-microsoft-com:vml" xmlns:wp14="http://schemas.microsoft.com/office/word/2010/wordprocessingDrawing" xmlns:wp="http://schemas.openxmlformats.org/drawingml/2006/wordprocessingDrawing" xmlns:w10="urn:schemas-microsoft-com:office:word" xmlns:w="http://schemas.openxmlformats.org/wordprocessingml/2006/main" xmlns:w14="http://schemas.microsoft.com/office/word/2010/wordml" xmlns:w15="http://schemas.microsoft.com/office/word/2012/wordml" xmlns:w16cex="http://schemas.microsoft.com/office/word/2018/wordml/cex" xmlns:w16cid="http://schemas.microsoft.com/office/word/2016/wordml/cid" xmlns:w16="http://schemas.microsoft.com/office/word/2018/wordml" xmlns:w16sdtdh="http://schemas.microsoft.com/office/word/2020/wordml/sdtdatahash" xmlns:w16se="http://schemas.microsoft.com/office/word/2015/wordml/symex" xmlns:wpg="http://schemas.microsoft.com/office/word/2010/wordprocessingGroup" xmlns:wpi="http://schemas.microsoft.com/office/word/2010/wordprocessingInk" xmlns:wne="http://schemas.microsoft.com/office/word/2006/wordml" xmlns:wps="http://schemas.microsoft.com/office/word/2010/wordprocessingShape" mc:Ignorable="w14 w15 w16se w16cid w16 w16cex w16sdtdh wp14">
   <w:p>
     <w:pPr>
       <w:tabs>
@@ -2249,24 +2397,312 @@
         <w:tab w:val="left" w:pos="4320"/>
         <w:tab w:val="left" w:pos="4680"/>
       </w:tabs>
-      <w:jc w:val="right"/>
+      <w:rPr>
+        <w:rFonts w:ascii="Palatino Linotype" w:hAnsi="Palatino Linotype"/>
+        <w:sz w:val="16"/>
+        <w:szCs w:val="16"/>
+      </w:rPr>
+    </w:pPr>
+    <w:r>
+      <w:rPr>
+        <w:rFonts w:ascii="Palatino Linotype" w:hAnsi="Palatino Linotype"/>
+        <w:sz w:val="16"/>
+        <w:szCs w:val="16"/>
+      </w:rPr>
+      <w:t>Copies served by Dep. Clerk ___________________________ on the following date ____________________ to:</w:t>
+    </w:r>
+  </w:p>
+  <w:p>
+    <w:pPr>
+      <w:tabs>
+        <w:tab w:val="left" w:pos="-1080"/>
+        <w:tab w:val="left" w:pos="-720"/>
+        <w:tab w:val="left" w:pos="0"/>
+        <w:tab w:val="left" w:pos="720"/>
+        <w:tab w:val="left" w:pos="1440"/>
+        <w:tab w:val="left" w:pos="2160"/>
+        <w:tab w:val="left" w:pos="2880"/>
+        <w:tab w:val="left" w:pos="3600"/>
+        <w:tab w:val="left" w:pos="4320"/>
+        <w:tab w:val="left" w:pos="4680"/>
+      </w:tabs>
+      <w:rPr>
+        <w:rFonts w:ascii="Palatino Linotype" w:hAnsi="Palatino Linotype"/>
+        <w:sz w:val="16"/>
+        <w:szCs w:val="16"/>
+      </w:rPr>
+    </w:pPr>
+    <w:r>
+      <w:rPr>
+        <w:rFonts w:ascii="Palatino Linotype" w:hAnsi="Palatino Linotype"/>
+        <w:sz w:val="16"/>
+        <w:szCs w:val="16"/>
+      </w:rPr>
+      <w:t xml:space="preserve">Prosecutor’s Office: PS    OM     EM; Defendant’s Attorney: PS     OM     EM; Mark </w:t>
+    </w:r>
+    <w:proofErr w:type="spellStart"/>
+    <w:r>
+      <w:rPr>
+        <w:rFonts w:ascii="Palatino Linotype" w:hAnsi="Palatino Linotype"/>
+        <w:sz w:val="16"/>
+        <w:szCs w:val="16"/>
+      </w:rPr>
+      <w:t>Borham</w:t>
+    </w:r>
+    <w:proofErr w:type="spellEnd"/>
+    <w:r>
+      <w:rPr>
+        <w:rFonts w:ascii="Palatino Linotype" w:hAnsi="Palatino Linotype"/>
+        <w:sz w:val="16"/>
+        <w:szCs w:val="16"/>
+      </w:rPr>
+      <w:t xml:space="preserve">: PS     OM     </w:t>
+    </w:r>
+    <w:proofErr w:type="gramStart"/>
+    <w:r>
+      <w:rPr>
+        <w:rFonts w:ascii="Palatino Linotype" w:hAnsi="Palatino Linotype"/>
+        <w:sz w:val="16"/>
+        <w:szCs w:val="16"/>
+      </w:rPr>
+      <w:t>EM;</w:t>
+    </w:r>
+    <w:proofErr w:type="gramEnd"/>
+  </w:p>
+  <w:p>
+    <w:pPr>
+      <w:tabs>
+        <w:tab w:val="left" w:pos="-1080"/>
+        <w:tab w:val="left" w:pos="-720"/>
+        <w:tab w:val="left" w:pos="0"/>
+        <w:tab w:val="left" w:pos="720"/>
+        <w:tab w:val="left" w:pos="1440"/>
+        <w:tab w:val="left" w:pos="2160"/>
+        <w:tab w:val="left" w:pos="2880"/>
+        <w:tab w:val="left" w:pos="3600"/>
+        <w:tab w:val="left" w:pos="4320"/>
+        <w:tab w:val="left" w:pos="4680"/>
+      </w:tabs>
+      <w:rPr>
+        <w:rFonts w:ascii="Palatino Linotype" w:hAnsi="Palatino Linotype"/>
+        <w:sz w:val="16"/>
+        <w:szCs w:val="16"/>
+      </w:rPr>
+    </w:pPr>
+    <w:r>
+      <w:rPr>
+        <w:rFonts w:ascii="Palatino Linotype" w:hAnsi="Palatino Linotype"/>
+        <w:sz w:val="16"/>
+        <w:szCs w:val="16"/>
+      </w:rPr>
+      <w:t xml:space="preserve">County Jail: PS   </w:t>
+    </w:r>
+    <w:proofErr w:type="gramStart"/>
+    <w:r>
+      <w:rPr>
+        <w:rFonts w:ascii="Palatino Linotype" w:hAnsi="Palatino Linotype"/>
+        <w:sz w:val="16"/>
+        <w:szCs w:val="16"/>
+      </w:rPr>
+      <w:t>EM;</w:t>
+    </w:r>
+    <w:proofErr w:type="gramEnd"/>
+  </w:p>
+  <w:sdt>
+    <w:sdtPr>
       <w:rPr>
         <w:rFonts w:ascii="Palatino Linotype" w:hAnsi="Palatino Linotype"/>
         <w:sz w:val="20"/>
         <w:szCs w:val="20"/>
       </w:rPr>
-    </w:pPr>
-  </w:p>
-</w:ftr>
-</file>
-
-<file path=word/footer3.xml><?xml version="1.0" encoding="utf-8"?>
-<w:ftr xmlns:wpc="http://schemas.microsoft.com/office/word/2010/wordprocessingCanvas" xmlns:cx="http://schemas.microsoft.com/office/drawing/2014/chartex" xmlns:cx1="http://schemas.microsoft.com/office/drawing/2015/9/8/chartex" xmlns:cx2="http://schemas.microsoft.com/office/drawing/2015/10/21/chartex" xmlns:cx3="http://schemas.microsoft.com/office/drawing/2016/5/9/chartex" xmlns:cx4="http://schemas.microsoft.com/office/drawing/2016/5/10/chartex" xmlns:cx5="http://schemas.microsoft.com/office/drawing/2016/5/11/chartex" xmlns:cx6="http://schemas.microsoft.com/office/drawing/2016/5/12/chartex" xmlns:cx7="http://schemas.microsoft.com/office/drawing/2016/5/13/chartex" xmlns:cx8="http://schemas.microsoft.com/office/drawing/2016/5/14/chartex" xmlns:mc="http://schemas.openxmlformats.org/markup-compatibility/2006" xmlns:aink="http://schemas.microsoft.com/office/drawing/2016/ink" xmlns:am3d="http://schemas.microsoft.com/office/drawing/2017/model3d" xmlns:o="urn:schemas-microsoft-com:office:office" xmlns:r="http://schemas.openxmlformats.org/officeDocument/2006/relationships" xmlns:m="http://schemas.openxmlformats.org/officeDocument/2006/math" xmlns:v="urn:schemas-microsoft-com:vml" xmlns:wp14="http://schemas.microsoft.com/office/word/2010/wordprocessingDrawing" xmlns:wp="http://schemas.openxmlformats.org/drawingml/2006/wordprocessingDrawing" xmlns:w10="urn:schemas-microsoft-com:office:word" xmlns:w="http://schemas.openxmlformats.org/wordprocessingml/2006/main" xmlns:w14="http://schemas.microsoft.com/office/word/2010/wordml" xmlns:w15="http://schemas.microsoft.com/office/word/2012/wordml" xmlns:w16cex="http://schemas.microsoft.com/office/word/2018/wordml/cex" xmlns:w16cid="http://schemas.microsoft.com/office/word/2016/wordml/cid" xmlns:w16="http://schemas.microsoft.com/office/word/2018/wordml" xmlns:w16sdtdh="http://schemas.microsoft.com/office/word/2020/wordml/sdtdatahash" xmlns:w16se="http://schemas.microsoft.com/office/word/2015/wordml/symex" xmlns:wpg="http://schemas.microsoft.com/office/word/2010/wordprocessingGroup" xmlns:wpi="http://schemas.microsoft.com/office/word/2010/wordprocessingInk" xmlns:wne="http://schemas.microsoft.com/office/word/2006/wordml" xmlns:wps="http://schemas.microsoft.com/office/word/2010/wordprocessingShape" mc:Ignorable="w14 w15 w16se w16cid w16 w16cex w16sdtdh wp14">
-  <w:p>
-    <w:pPr>
-      <w:pStyle w:val="Footer"/>
-    </w:pPr>
-  </w:p>
+      <w:id w:val="1630362412"/>
+      <w:docPartObj>
+        <w:docPartGallery w:val="Page Numbers (Top of Page)"/>
+        <w:docPartUnique/>
+      </w:docPartObj>
+    </w:sdtPr>
+    <w:sdtEndPr/>
+    <w:sdtContent>
+      <w:p>
+        <w:pPr>
+          <w:tabs>
+            <w:tab w:val="left" w:pos="-1080"/>
+            <w:tab w:val="left" w:pos="-720"/>
+            <w:tab w:val="left" w:pos="0"/>
+            <w:tab w:val="left" w:pos="720"/>
+            <w:tab w:val="left" w:pos="1440"/>
+            <w:tab w:val="left" w:pos="2160"/>
+            <w:tab w:val="left" w:pos="2880"/>
+            <w:tab w:val="left" w:pos="3600"/>
+            <w:tab w:val="left" w:pos="4320"/>
+            <w:tab w:val="left" w:pos="4680"/>
+          </w:tabs>
+          <w:ind w:left="5040" w:firstLine="720"/>
+          <w:jc w:val="center"/>
+          <w:rPr>
+            <w:rFonts w:ascii="Palatino Linotype" w:hAnsi="Palatino Linotype"/>
+            <w:sz w:val="16"/>
+            <w:szCs w:val="16"/>
+          </w:rPr>
+        </w:pPr>
+        <w:r>
+          <w:rPr>
+            <w:rFonts w:ascii="Palatino Linotype" w:hAnsi="Palatino Linotype"/>
+            <w:sz w:val="20"/>
+            <w:szCs w:val="20"/>
+          </w:rPr>
+          <w:t xml:space="preserve">Page </w:t>
+        </w:r>
+        <w:r>
+          <w:rPr>
+            <w:rFonts w:ascii="Palatino Linotype" w:hAnsi="Palatino Linotype"/>
+            <w:b/>
+            <w:bCs/>
+            <w:sz w:val="20"/>
+            <w:szCs w:val="20"/>
+          </w:rPr>
+          <w:fldChar w:fldCharType="begin"/>
+        </w:r>
+        <w:r>
+          <w:rPr>
+            <w:rFonts w:ascii="Palatino Linotype" w:hAnsi="Palatino Linotype"/>
+            <w:b/>
+            <w:bCs/>
+            <w:sz w:val="20"/>
+            <w:szCs w:val="20"/>
+          </w:rPr>
+          <w:instrText xml:space="preserve"> PAGE </w:instrText>
+        </w:r>
+        <w:r>
+          <w:rPr>
+            <w:rFonts w:ascii="Palatino Linotype" w:hAnsi="Palatino Linotype"/>
+            <w:b/>
+            <w:bCs/>
+            <w:sz w:val="20"/>
+            <w:szCs w:val="20"/>
+          </w:rPr>
+          <w:fldChar w:fldCharType="separate"/>
+        </w:r>
+        <w:r>
+          <w:rPr>
+            <w:rFonts w:ascii="Palatino Linotype" w:hAnsi="Palatino Linotype"/>
+            <w:b/>
+            <w:bCs/>
+            <w:sz w:val="20"/>
+            <w:szCs w:val="20"/>
+          </w:rPr>
+          <w:t>2</w:t>
+        </w:r>
+        <w:r>
+          <w:rPr>
+            <w:rFonts w:ascii="Palatino Linotype" w:hAnsi="Palatino Linotype"/>
+            <w:b/>
+            <w:bCs/>
+            <w:sz w:val="20"/>
+            <w:szCs w:val="20"/>
+          </w:rPr>
+          <w:fldChar w:fldCharType="end"/>
+        </w:r>
+        <w:r>
+          <w:rPr>
+            <w:rFonts w:ascii="Palatino Linotype" w:hAnsi="Palatino Linotype"/>
+            <w:sz w:val="20"/>
+            <w:szCs w:val="20"/>
+          </w:rPr>
+          <w:t xml:space="preserve"> of </w:t>
+        </w:r>
+        <w:r>
+          <w:rPr>
+            <w:rFonts w:ascii="Palatino Linotype" w:hAnsi="Palatino Linotype"/>
+            <w:b/>
+            <w:bCs/>
+            <w:sz w:val="20"/>
+            <w:szCs w:val="20"/>
+          </w:rPr>
+          <w:fldChar w:fldCharType="begin"/>
+        </w:r>
+        <w:r>
+          <w:rPr>
+            <w:rFonts w:ascii="Palatino Linotype" w:hAnsi="Palatino Linotype"/>
+            <w:b/>
+            <w:bCs/>
+            <w:sz w:val="20"/>
+            <w:szCs w:val="20"/>
+          </w:rPr>
+          <w:instrText xml:space="preserve"> NUMPAGES  </w:instrText>
+        </w:r>
+        <w:r>
+          <w:rPr>
+            <w:rFonts w:ascii="Palatino Linotype" w:hAnsi="Palatino Linotype"/>
+            <w:b/>
+            <w:bCs/>
+            <w:sz w:val="20"/>
+            <w:szCs w:val="20"/>
+          </w:rPr>
+          <w:fldChar w:fldCharType="separate"/>
+        </w:r>
+        <w:r>
+          <w:rPr>
+            <w:rFonts w:ascii="Palatino Linotype" w:hAnsi="Palatino Linotype"/>
+            <w:b/>
+            <w:bCs/>
+            <w:sz w:val="20"/>
+            <w:szCs w:val="20"/>
+          </w:rPr>
+          <w:t>2</w:t>
+        </w:r>
+        <w:r>
+          <w:rPr>
+            <w:rFonts w:ascii="Palatino Linotype" w:hAnsi="Palatino Linotype"/>
+            <w:b/>
+            <w:bCs/>
+            <w:sz w:val="20"/>
+            <w:szCs w:val="20"/>
+          </w:rPr>
+          <w:fldChar w:fldCharType="end"/>
+        </w:r>
+        <w:r>
+          <w:rPr>
+            <w:rFonts w:ascii="Palatino Linotype" w:hAnsi="Palatino Linotype"/>
+            <w:b/>
+            <w:bCs/>
+            <w:sz w:val="20"/>
+            <w:szCs w:val="20"/>
+          </w:rPr>
+          <w:t xml:space="preserve"> </w:t>
+        </w:r>
+        <w:r>
+          <w:rPr>
+            <w:rFonts w:ascii="Palatino Linotype" w:hAnsi="Palatino Linotype"/>
+            <w:sz w:val="20"/>
+            <w:szCs w:val="20"/>
+          </w:rPr>
+          <w:t>Final Judgment Entry 21CRB00615</w:t>
+        </w:r>
+      </w:p>
+      <w:p>
+        <w:pPr>
+          <w:tabs>
+            <w:tab w:val="left" w:pos="-1080"/>
+            <w:tab w:val="left" w:pos="-720"/>
+            <w:tab w:val="left" w:pos="0"/>
+            <w:tab w:val="left" w:pos="720"/>
+            <w:tab w:val="left" w:pos="1440"/>
+            <w:tab w:val="left" w:pos="2160"/>
+            <w:tab w:val="left" w:pos="2880"/>
+            <w:tab w:val="left" w:pos="3600"/>
+            <w:tab w:val="left" w:pos="4320"/>
+            <w:tab w:val="left" w:pos="4680"/>
+          </w:tabs>
+          <w:rPr>
+            <w:rFonts w:ascii="Palatino Linotype" w:hAnsi="Palatino Linotype"/>
+            <w:sz w:val="20"/>
+            <w:szCs w:val="20"/>
+          </w:rPr>
+        </w:pPr>
+      </w:p>
+    </w:sdtContent>
+  </w:sdt>
 </w:ftr>
 </file>
 
@@ -2294,16 +2730,6 @@
   <w:p>
     <w:pPr>
       <w:pStyle w:val="Header"/>
-    </w:pPr>
-  </w:p>
-</w:hdr>
-</file>
-
-<file path=word/header2.xml><?xml version="1.0" encoding="utf-8"?>
-<w:hdr xmlns:wpc="http://schemas.microsoft.com/office/word/2010/wordprocessingCanvas" xmlns:cx="http://schemas.microsoft.com/office/drawing/2014/chartex" xmlns:cx1="http://schemas.microsoft.com/office/drawing/2015/9/8/chartex" xmlns:cx2="http://schemas.microsoft.com/office/drawing/2015/10/21/chartex" xmlns:cx3="http://schemas.microsoft.com/office/drawing/2016/5/9/chartex" xmlns:cx4="http://schemas.microsoft.com/office/drawing/2016/5/10/chartex" xmlns:cx5="http://schemas.microsoft.com/office/drawing/2016/5/11/chartex" xmlns:cx6="http://schemas.microsoft.com/office/drawing/2016/5/12/chartex" xmlns:cx7="http://schemas.microsoft.com/office/drawing/2016/5/13/chartex" xmlns:cx8="http://schemas.microsoft.com/office/drawing/2016/5/14/chartex" xmlns:mc="http://schemas.openxmlformats.org/markup-compatibility/2006" xmlns:aink="http://schemas.microsoft.com/office/drawing/2016/ink" xmlns:am3d="http://schemas.microsoft.com/office/drawing/2017/model3d" xmlns:o="urn:schemas-microsoft-com:office:office" xmlns:r="http://schemas.openxmlformats.org/officeDocument/2006/relationships" xmlns:m="http://schemas.openxmlformats.org/officeDocument/2006/math" xmlns:v="urn:schemas-microsoft-com:vml" xmlns:wp14="http://schemas.microsoft.com/office/word/2010/wordprocessingDrawing" xmlns:wp="http://schemas.openxmlformats.org/drawingml/2006/wordprocessingDrawing" xmlns:w10="urn:schemas-microsoft-com:office:word" xmlns:w="http://schemas.openxmlformats.org/wordprocessingml/2006/main" xmlns:w14="http://schemas.microsoft.com/office/word/2010/wordml" xmlns:w15="http://schemas.microsoft.com/office/word/2012/wordml" xmlns:w16cex="http://schemas.microsoft.com/office/word/2018/wordml/cex" xmlns:w16cid="http://schemas.microsoft.com/office/word/2016/wordml/cid" xmlns:w16="http://schemas.microsoft.com/office/word/2018/wordml" xmlns:w16sdtdh="http://schemas.microsoft.com/office/word/2020/wordml/sdtdatahash" xmlns:w16se="http://schemas.microsoft.com/office/word/2015/wordml/symex" xmlns:wpg="http://schemas.microsoft.com/office/word/2010/wordprocessingGroup" xmlns:wpi="http://schemas.microsoft.com/office/word/2010/wordprocessingInk" xmlns:wne="http://schemas.microsoft.com/office/word/2006/wordml" xmlns:wps="http://schemas.microsoft.com/office/word/2010/wordprocessingShape" mc:Ignorable="w14 w15 w16se w16cid w16 w16cex w16sdtdh wp14">
-  <w:p>
-    <w:pPr>
-      <w:pStyle w:val="Header"/>
       <w:jc w:val="center"/>
       <w:rPr>
         <w:b/>
@@ -2319,16 +2745,6 @@
       </w:rPr>
       <w:t>IN THE DELAWARE MUNICIPAL COURT</w:t>
     </w:r>
-  </w:p>
-</w:hdr>
-</file>
-
-<file path=word/header3.xml><?xml version="1.0" encoding="utf-8"?>
-<w:hdr xmlns:wpc="http://schemas.microsoft.com/office/word/2010/wordprocessingCanvas" xmlns:cx="http://schemas.microsoft.com/office/drawing/2014/chartex" xmlns:cx1="http://schemas.microsoft.com/office/drawing/2015/9/8/chartex" xmlns:cx2="http://schemas.microsoft.com/office/drawing/2015/10/21/chartex" xmlns:cx3="http://schemas.microsoft.com/office/drawing/2016/5/9/chartex" xmlns:cx4="http://schemas.microsoft.com/office/drawing/2016/5/10/chartex" xmlns:cx5="http://schemas.microsoft.com/office/drawing/2016/5/11/chartex" xmlns:cx6="http://schemas.microsoft.com/office/drawing/2016/5/12/chartex" xmlns:cx7="http://schemas.microsoft.com/office/drawing/2016/5/13/chartex" xmlns:cx8="http://schemas.microsoft.com/office/drawing/2016/5/14/chartex" xmlns:mc="http://schemas.openxmlformats.org/markup-compatibility/2006" xmlns:aink="http://schemas.microsoft.com/office/drawing/2016/ink" xmlns:am3d="http://schemas.microsoft.com/office/drawing/2017/model3d" xmlns:o="urn:schemas-microsoft-com:office:office" xmlns:r="http://schemas.openxmlformats.org/officeDocument/2006/relationships" xmlns:m="http://schemas.openxmlformats.org/officeDocument/2006/math" xmlns:v="urn:schemas-microsoft-com:vml" xmlns:wp14="http://schemas.microsoft.com/office/word/2010/wordprocessingDrawing" xmlns:wp="http://schemas.openxmlformats.org/drawingml/2006/wordprocessingDrawing" xmlns:w10="urn:schemas-microsoft-com:office:word" xmlns:w="http://schemas.openxmlformats.org/wordprocessingml/2006/main" xmlns:w14="http://schemas.microsoft.com/office/word/2010/wordml" xmlns:w15="http://schemas.microsoft.com/office/word/2012/wordml" xmlns:w16cex="http://schemas.microsoft.com/office/word/2018/wordml/cex" xmlns:w16cid="http://schemas.microsoft.com/office/word/2016/wordml/cid" xmlns:w16="http://schemas.microsoft.com/office/word/2018/wordml" xmlns:w16sdtdh="http://schemas.microsoft.com/office/word/2020/wordml/sdtdatahash" xmlns:w16se="http://schemas.microsoft.com/office/word/2015/wordml/symex" xmlns:wpg="http://schemas.microsoft.com/office/word/2010/wordprocessingGroup" xmlns:wpi="http://schemas.microsoft.com/office/word/2010/wordprocessingInk" xmlns:wne="http://schemas.microsoft.com/office/word/2006/wordml" xmlns:wps="http://schemas.microsoft.com/office/word/2010/wordprocessingShape" mc:Ignorable="w14 w15 w16se w16cid w16 w16cex w16sdtdh wp14">
-  <w:p>
-    <w:pPr>
-      <w:pStyle w:val="Header"/>
-    </w:pPr>
   </w:p>
 </w:hdr>
 </file>
@@ -2448,8 +2864,240 @@
       </w:rPr>
     </w:lvl>
   </w:abstractNum>
+  <w:abstractNum w:abstractNumId="1" w15:restartNumberingAfterBreak="0">
+    <w:nsid w:val="279660C9"/>
+    <w:multiLevelType w:val="hybridMultilevel"/>
+    <w:tmpl w:val="05247724"/>
+    <w:lvl w:ilvl="0" w:tplc="04090001">
+      <w:start w:val="1"/>
+      <w:numFmt w:val="bullet"/>
+      <w:lvlText w:val=""/>
+      <w:lvlJc w:val="left"/>
+      <w:pPr>
+        <w:ind w:left="720" w:hanging="360"/>
+      </w:pPr>
+      <w:rPr>
+        <w:rFonts w:ascii="Symbol" w:hAnsi="Symbol" w:hint="default"/>
+      </w:rPr>
+    </w:lvl>
+    <w:lvl w:ilvl="1" w:tplc="04090003" w:tentative="1">
+      <w:start w:val="1"/>
+      <w:numFmt w:val="bullet"/>
+      <w:lvlText w:val="o"/>
+      <w:lvlJc w:val="left"/>
+      <w:pPr>
+        <w:ind w:left="1440" w:hanging="360"/>
+      </w:pPr>
+      <w:rPr>
+        <w:rFonts w:ascii="Courier New" w:hAnsi="Courier New" w:cs="Courier New" w:hint="default"/>
+      </w:rPr>
+    </w:lvl>
+    <w:lvl w:ilvl="2" w:tplc="04090005" w:tentative="1">
+      <w:start w:val="1"/>
+      <w:numFmt w:val="bullet"/>
+      <w:lvlText w:val=""/>
+      <w:lvlJc w:val="left"/>
+      <w:pPr>
+        <w:ind w:left="2160" w:hanging="360"/>
+      </w:pPr>
+      <w:rPr>
+        <w:rFonts w:ascii="Wingdings" w:hAnsi="Wingdings" w:hint="default"/>
+      </w:rPr>
+    </w:lvl>
+    <w:lvl w:ilvl="3" w:tplc="04090001" w:tentative="1">
+      <w:start w:val="1"/>
+      <w:numFmt w:val="bullet"/>
+      <w:lvlText w:val=""/>
+      <w:lvlJc w:val="left"/>
+      <w:pPr>
+        <w:ind w:left="2880" w:hanging="360"/>
+      </w:pPr>
+      <w:rPr>
+        <w:rFonts w:ascii="Symbol" w:hAnsi="Symbol" w:hint="default"/>
+      </w:rPr>
+    </w:lvl>
+    <w:lvl w:ilvl="4" w:tplc="04090003" w:tentative="1">
+      <w:start w:val="1"/>
+      <w:numFmt w:val="bullet"/>
+      <w:lvlText w:val="o"/>
+      <w:lvlJc w:val="left"/>
+      <w:pPr>
+        <w:ind w:left="3600" w:hanging="360"/>
+      </w:pPr>
+      <w:rPr>
+        <w:rFonts w:ascii="Courier New" w:hAnsi="Courier New" w:cs="Courier New" w:hint="default"/>
+      </w:rPr>
+    </w:lvl>
+    <w:lvl w:ilvl="5" w:tplc="04090005" w:tentative="1">
+      <w:start w:val="1"/>
+      <w:numFmt w:val="bullet"/>
+      <w:lvlText w:val=""/>
+      <w:lvlJc w:val="left"/>
+      <w:pPr>
+        <w:ind w:left="4320" w:hanging="360"/>
+      </w:pPr>
+      <w:rPr>
+        <w:rFonts w:ascii="Wingdings" w:hAnsi="Wingdings" w:hint="default"/>
+      </w:rPr>
+    </w:lvl>
+    <w:lvl w:ilvl="6" w:tplc="04090001" w:tentative="1">
+      <w:start w:val="1"/>
+      <w:numFmt w:val="bullet"/>
+      <w:lvlText w:val=""/>
+      <w:lvlJc w:val="left"/>
+      <w:pPr>
+        <w:ind w:left="5040" w:hanging="360"/>
+      </w:pPr>
+      <w:rPr>
+        <w:rFonts w:ascii="Symbol" w:hAnsi="Symbol" w:hint="default"/>
+      </w:rPr>
+    </w:lvl>
+    <w:lvl w:ilvl="7" w:tplc="04090003" w:tentative="1">
+      <w:start w:val="1"/>
+      <w:numFmt w:val="bullet"/>
+      <w:lvlText w:val="o"/>
+      <w:lvlJc w:val="left"/>
+      <w:pPr>
+        <w:ind w:left="5760" w:hanging="360"/>
+      </w:pPr>
+      <w:rPr>
+        <w:rFonts w:ascii="Courier New" w:hAnsi="Courier New" w:cs="Courier New" w:hint="default"/>
+      </w:rPr>
+    </w:lvl>
+    <w:lvl w:ilvl="8" w:tplc="04090005" w:tentative="1">
+      <w:start w:val="1"/>
+      <w:numFmt w:val="bullet"/>
+      <w:lvlText w:val=""/>
+      <w:lvlJc w:val="left"/>
+      <w:pPr>
+        <w:ind w:left="6480" w:hanging="360"/>
+      </w:pPr>
+      <w:rPr>
+        <w:rFonts w:ascii="Wingdings" w:hAnsi="Wingdings" w:hint="default"/>
+      </w:rPr>
+    </w:lvl>
+  </w:abstractNum>
+  <w:abstractNum w:abstractNumId="2" w15:restartNumberingAfterBreak="0">
+    <w:nsid w:val="2E17566E"/>
+    <w:multiLevelType w:val="hybridMultilevel"/>
+    <w:tmpl w:val="00866CE6"/>
+    <w:lvl w:ilvl="0" w:tplc="04090001">
+      <w:start w:val="1"/>
+      <w:numFmt w:val="bullet"/>
+      <w:lvlText w:val=""/>
+      <w:lvlJc w:val="left"/>
+      <w:pPr>
+        <w:ind w:left="779" w:hanging="360"/>
+      </w:pPr>
+      <w:rPr>
+        <w:rFonts w:ascii="Symbol" w:hAnsi="Symbol" w:hint="default"/>
+      </w:rPr>
+    </w:lvl>
+    <w:lvl w:ilvl="1" w:tplc="04090003">
+      <w:start w:val="1"/>
+      <w:numFmt w:val="bullet"/>
+      <w:lvlText w:val="o"/>
+      <w:lvlJc w:val="left"/>
+      <w:pPr>
+        <w:ind w:left="1499" w:hanging="360"/>
+      </w:pPr>
+      <w:rPr>
+        <w:rFonts w:ascii="Courier New" w:hAnsi="Courier New" w:cs="Courier New" w:hint="default"/>
+      </w:rPr>
+    </w:lvl>
+    <w:lvl w:ilvl="2" w:tplc="04090005" w:tentative="1">
+      <w:start w:val="1"/>
+      <w:numFmt w:val="bullet"/>
+      <w:lvlText w:val=""/>
+      <w:lvlJc w:val="left"/>
+      <w:pPr>
+        <w:ind w:left="2219" w:hanging="360"/>
+      </w:pPr>
+      <w:rPr>
+        <w:rFonts w:ascii="Wingdings" w:hAnsi="Wingdings" w:hint="default"/>
+      </w:rPr>
+    </w:lvl>
+    <w:lvl w:ilvl="3" w:tplc="04090001" w:tentative="1">
+      <w:start w:val="1"/>
+      <w:numFmt w:val="bullet"/>
+      <w:lvlText w:val=""/>
+      <w:lvlJc w:val="left"/>
+      <w:pPr>
+        <w:ind w:left="2939" w:hanging="360"/>
+      </w:pPr>
+      <w:rPr>
+        <w:rFonts w:ascii="Symbol" w:hAnsi="Symbol" w:hint="default"/>
+      </w:rPr>
+    </w:lvl>
+    <w:lvl w:ilvl="4" w:tplc="04090003" w:tentative="1">
+      <w:start w:val="1"/>
+      <w:numFmt w:val="bullet"/>
+      <w:lvlText w:val="o"/>
+      <w:lvlJc w:val="left"/>
+      <w:pPr>
+        <w:ind w:left="3659" w:hanging="360"/>
+      </w:pPr>
+      <w:rPr>
+        <w:rFonts w:ascii="Courier New" w:hAnsi="Courier New" w:cs="Courier New" w:hint="default"/>
+      </w:rPr>
+    </w:lvl>
+    <w:lvl w:ilvl="5" w:tplc="04090005" w:tentative="1">
+      <w:start w:val="1"/>
+      <w:numFmt w:val="bullet"/>
+      <w:lvlText w:val=""/>
+      <w:lvlJc w:val="left"/>
+      <w:pPr>
+        <w:ind w:left="4379" w:hanging="360"/>
+      </w:pPr>
+      <w:rPr>
+        <w:rFonts w:ascii="Wingdings" w:hAnsi="Wingdings" w:hint="default"/>
+      </w:rPr>
+    </w:lvl>
+    <w:lvl w:ilvl="6" w:tplc="04090001" w:tentative="1">
+      <w:start w:val="1"/>
+      <w:numFmt w:val="bullet"/>
+      <w:lvlText w:val=""/>
+      <w:lvlJc w:val="left"/>
+      <w:pPr>
+        <w:ind w:left="5099" w:hanging="360"/>
+      </w:pPr>
+      <w:rPr>
+        <w:rFonts w:ascii="Symbol" w:hAnsi="Symbol" w:hint="default"/>
+      </w:rPr>
+    </w:lvl>
+    <w:lvl w:ilvl="7" w:tplc="04090003" w:tentative="1">
+      <w:start w:val="1"/>
+      <w:numFmt w:val="bullet"/>
+      <w:lvlText w:val="o"/>
+      <w:lvlJc w:val="left"/>
+      <w:pPr>
+        <w:ind w:left="5819" w:hanging="360"/>
+      </w:pPr>
+      <w:rPr>
+        <w:rFonts w:ascii="Courier New" w:hAnsi="Courier New" w:cs="Courier New" w:hint="default"/>
+      </w:rPr>
+    </w:lvl>
+    <w:lvl w:ilvl="8" w:tplc="04090005" w:tentative="1">
+      <w:start w:val="1"/>
+      <w:numFmt w:val="bullet"/>
+      <w:lvlText w:val=""/>
+      <w:lvlJc w:val="left"/>
+      <w:pPr>
+        <w:ind w:left="6539" w:hanging="360"/>
+      </w:pPr>
+      <w:rPr>
+        <w:rFonts w:ascii="Wingdings" w:hAnsi="Wingdings" w:hint="default"/>
+      </w:rPr>
+    </w:lvl>
+  </w:abstractNum>
   <w:num w:numId="1">
     <w:abstractNumId w:val="0"/>
+  </w:num>
+  <w:num w:numId="2">
+    <w:abstractNumId w:val="2"/>
+  </w:num>
+  <w:num w:numId="3">
+    <w:abstractNumId w:val="1"/>
   </w:num>
 </w:numbering>
 </file>
@@ -3006,6 +3654,49 @@
       <w:contextualSpacing/>
     </w:pPr>
   </w:style>
+  <w:style w:type="character" w:styleId="CommentReference">
+    <w:name w:val="annotation reference"/>
+    <w:basedOn w:val="DefaultParagraphFont"/>
+    <w:uiPriority w:val="99"/>
+    <w:semiHidden/>
+    <w:unhideWhenUsed/>
+    <w:rsid w:val="00A53114"/>
+    <w:rPr>
+      <w:sz w:val="16"/>
+      <w:szCs w:val="16"/>
+    </w:rPr>
+  </w:style>
+  <w:style w:type="paragraph" w:styleId="CommentText">
+    <w:name w:val="annotation text"/>
+    <w:basedOn w:val="Normal"/>
+    <w:link w:val="CommentTextChar"/>
+    <w:uiPriority w:val="99"/>
+    <w:unhideWhenUsed/>
+    <w:rsid w:val="00A53114"/>
+    <w:pPr>
+      <w:widowControl/>
+      <w:autoSpaceDE/>
+      <w:autoSpaceDN/>
+      <w:adjustRightInd/>
+    </w:pPr>
+    <w:rPr>
+      <w:rFonts w:asciiTheme="minorHAnsi" w:eastAsiaTheme="minorHAnsi" w:hAnsiTheme="minorHAnsi" w:cstheme="minorBidi"/>
+      <w:sz w:val="20"/>
+      <w:szCs w:val="20"/>
+    </w:rPr>
+  </w:style>
+  <w:style w:type="character" w:customStyle="1" w:styleId="CommentTextChar">
+    <w:name w:val="Comment Text Char"/>
+    <w:basedOn w:val="DefaultParagraphFont"/>
+    <w:link w:val="CommentText"/>
+    <w:uiPriority w:val="99"/>
+    <w:rsid w:val="00A53114"/>
+    <w:rPr>
+      <w:rFonts w:eastAsiaTheme="minorHAnsi"/>
+      <w:sz w:val="20"/>
+      <w:szCs w:val="20"/>
+    </w:rPr>
+  </w:style>
 </w:styles>
 </file>
 

</xml_diff>